<commit_message>
update license file list
</commit_message>
<xml_diff>
--- a/license.docx
+++ b/license.docx
@@ -3461,1504 +3461,2690 @@
       <w:pPr>
         <w:pStyle w:val="af5"/>
         <w:rPr>
-          <w:sz w:val="16"/>
+          <w:sz w:val="18"/>
+          <w:szCs w:val="24"/>
         </w:rPr>
       </w:pPr>
       <w:proofErr w:type="gramStart"/>
       <w:r>
         <w:rPr>
-          <w:sz w:val="16"/>
+          <w:sz w:val="18"/>
+          <w:szCs w:val="24"/>
         </w:rPr>
         <w:t>./</w:t>
       </w:r>
       <w:proofErr w:type="gramEnd"/>
       <w:r>
         <w:rPr>
-          <w:sz w:val="16"/>
-        </w:rPr>
-        <w:t>anomaly_detection_artifact_upload/README.md</w:t>
-      </w:r>
-    </w:p>
-    <w:p>
-      <w:pPr>
-        <w:pStyle w:val="af5"/>
-        <w:rPr>
-          <w:sz w:val="16"/>
-        </w:rPr>
-      </w:pPr>
-      <w:r>
-        <w:rPr>
-          <w:sz w:val="16"/>
-        </w:rPr>
-        <w:t>./anomaly_detection_artifact_upload/fig10_q3de_throughput/build.sh</w:t>
-      </w:r>
-    </w:p>
-    <w:p>
-      <w:pPr>
-        <w:pStyle w:val="af5"/>
-        <w:rPr>
-          <w:sz w:val="16"/>
-        </w:rPr>
-      </w:pPr>
-      <w:r>
-        <w:rPr>
-          <w:sz w:val="16"/>
-        </w:rPr>
-        <w:t>./anomaly_detection_artifact_upload/fig10_q3de_throughput/fig_scalability_instruction_throughput_micro.pdf</w:t>
-      </w:r>
-    </w:p>
-    <w:p>
-      <w:pPr>
-        <w:pStyle w:val="af5"/>
-        <w:rPr>
-          <w:sz w:val="16"/>
+          <w:sz w:val="18"/>
+          <w:szCs w:val="24"/>
+        </w:rPr>
+        <w:t>README.md</w:t>
+      </w:r>
+    </w:p>
+    <w:p>
+      <w:pPr>
+        <w:pStyle w:val="af5"/>
+        <w:rPr>
+          <w:sz w:val="18"/>
+          <w:szCs w:val="24"/>
+        </w:rPr>
+      </w:pPr>
+      <w:r>
+        <w:rPr>
+          <w:sz w:val="18"/>
+          <w:szCs w:val="24"/>
+        </w:rPr>
+        <w:t>./fig10_q3de_throughput/build.sh</w:t>
+      </w:r>
+    </w:p>
+    <w:p>
+      <w:pPr>
+        <w:pStyle w:val="af5"/>
+        <w:rPr>
+          <w:sz w:val="18"/>
+          <w:szCs w:val="24"/>
+        </w:rPr>
+      </w:pPr>
+      <w:r>
+        <w:rPr>
+          <w:sz w:val="18"/>
+          <w:szCs w:val="24"/>
+        </w:rPr>
+        <w:t>./fig10_q3de_throughput/fig_scalability_instruction_throughput_micro.pdf</w:t>
+      </w:r>
+    </w:p>
+    <w:p>
+      <w:pPr>
+        <w:pStyle w:val="af5"/>
+        <w:rPr>
+          <w:sz w:val="18"/>
+          <w:szCs w:val="24"/>
         </w:rPr>
       </w:pPr>
       <w:proofErr w:type="gramStart"/>
       <w:r>
         <w:rPr>
-          <w:sz w:val="16"/>
+          <w:sz w:val="18"/>
+          <w:szCs w:val="24"/>
         </w:rPr>
         <w:t>./</w:t>
       </w:r>
       <w:proofErr w:type="gramEnd"/>
       <w:r>
         <w:rPr>
-          <w:sz w:val="16"/>
-        </w:rPr>
-        <w:t>anomaly_detection_artifact_upload/fig10_q3de_throughput/micro_spawn.py</w:t>
-      </w:r>
-    </w:p>
-    <w:p>
-      <w:pPr>
-        <w:pStyle w:val="af5"/>
-        <w:rPr>
-          <w:sz w:val="16"/>
+          <w:sz w:val="18"/>
+          <w:szCs w:val="24"/>
+        </w:rPr>
+        <w:t>fig10_q3de_throughput/micro_spawn.py</w:t>
+      </w:r>
+    </w:p>
+    <w:p>
+      <w:pPr>
+        <w:pStyle w:val="af5"/>
+        <w:rPr>
+          <w:sz w:val="18"/>
+          <w:szCs w:val="24"/>
         </w:rPr>
       </w:pPr>
       <w:proofErr w:type="gramStart"/>
       <w:r>
         <w:rPr>
-          <w:sz w:val="16"/>
+          <w:sz w:val="18"/>
+          <w:szCs w:val="24"/>
         </w:rPr>
         <w:t>./</w:t>
       </w:r>
       <w:proofErr w:type="gramEnd"/>
       <w:r>
         <w:rPr>
-          <w:sz w:val="16"/>
-        </w:rPr>
-        <w:t>anomaly_detection_artifact_upload/fig10_q3de_throughput/micro_stat.py</w:t>
-      </w:r>
-    </w:p>
-    <w:p>
-      <w:pPr>
-        <w:pStyle w:val="af5"/>
-        <w:rPr>
-          <w:sz w:val="16"/>
+          <w:sz w:val="18"/>
+          <w:szCs w:val="24"/>
+        </w:rPr>
+        <w:t>fig10_q3de_throughput/micro_stat.py</w:t>
+      </w:r>
+    </w:p>
+    <w:p>
+      <w:pPr>
+        <w:pStyle w:val="af5"/>
+        <w:rPr>
+          <w:sz w:val="18"/>
+          <w:szCs w:val="24"/>
         </w:rPr>
       </w:pPr>
       <w:proofErr w:type="gramStart"/>
       <w:r>
         <w:rPr>
-          <w:sz w:val="16"/>
+          <w:sz w:val="18"/>
+          <w:szCs w:val="24"/>
         </w:rPr>
         <w:t>./</w:t>
       </w:r>
       <w:proofErr w:type="gramEnd"/>
       <w:r>
         <w:rPr>
-          <w:sz w:val="16"/>
-        </w:rPr>
-        <w:t>anomaly_detection_artifact_upload/fig10_q3de_throughput/README.md</w:t>
-      </w:r>
-    </w:p>
-    <w:p>
-      <w:pPr>
-        <w:pStyle w:val="af5"/>
-        <w:rPr>
-          <w:sz w:val="16"/>
-        </w:rPr>
-      </w:pPr>
-      <w:r>
-        <w:rPr>
-          <w:sz w:val="16"/>
-        </w:rPr>
-        <w:t>./anomaly_detection_artifact_upload/fig10_q3de_throughput/src/main.cpp</w:t>
-      </w:r>
-    </w:p>
-    <w:p>
-      <w:pPr>
-        <w:pStyle w:val="af5"/>
-        <w:rPr>
-          <w:sz w:val="16"/>
-        </w:rPr>
-      </w:pPr>
-      <w:r>
-        <w:rPr>
-          <w:sz w:val="16"/>
-        </w:rPr>
-        <w:t>./anomaly_detection_artifact_upload/fig3_8_logical_error_rate_with_anomaly/build.sh</w:t>
-      </w:r>
-    </w:p>
-    <w:p>
-      <w:pPr>
-        <w:pStyle w:val="af5"/>
-        <w:rPr>
-          <w:sz w:val="16"/>
-        </w:rPr>
-      </w:pPr>
-      <w:r>
-        <w:rPr>
-          <w:sz w:val="16"/>
-        </w:rPr>
-        <w:t>./anomaly_detection_artifact_upload/fig3_8_logical_error_rate_with_anomaly/CMakeLists.txt</w:t>
-      </w:r>
-    </w:p>
-    <w:p>
-      <w:pPr>
-        <w:pStyle w:val="af5"/>
-        <w:rPr>
-          <w:sz w:val="16"/>
-        </w:rPr>
-      </w:pPr>
-      <w:r>
-        <w:rPr>
-          <w:sz w:val="16"/>
-        </w:rPr>
-        <w:t>./anomaly_detection_artifact_upload/fig3_8_logical_error_rate_with_anomaly/fig_decoder_below_threshold_micro.pdf</w:t>
-      </w:r>
-    </w:p>
-    <w:p>
-      <w:pPr>
-        <w:pStyle w:val="af5"/>
-        <w:rPr>
-          <w:sz w:val="16"/>
-        </w:rPr>
-      </w:pPr>
-      <w:r>
-        <w:rPr>
-          <w:sz w:val="16"/>
-        </w:rPr>
-        <w:t>./anomaly_detection_artifact_upload/fig3_8_logical_error_rate_with_anomaly/fig_decoder_below_threshold_norollback_micro.pdf</w:t>
-      </w:r>
-    </w:p>
-    <w:p>
-      <w:pPr>
-        <w:pStyle w:val="af5"/>
-        <w:rPr>
-          <w:sz w:val="16"/>
+          <w:sz w:val="18"/>
+          <w:szCs w:val="24"/>
+        </w:rPr>
+        <w:t>fig10_q3de_throughput/README.md</w:t>
+      </w:r>
+    </w:p>
+    <w:p>
+      <w:pPr>
+        <w:pStyle w:val="af5"/>
+        <w:rPr>
+          <w:sz w:val="18"/>
+          <w:szCs w:val="24"/>
+        </w:rPr>
+      </w:pPr>
+      <w:r>
+        <w:rPr>
+          <w:sz w:val="18"/>
+          <w:szCs w:val="24"/>
+        </w:rPr>
+        <w:t>./fig10_q3de_throughput/</w:t>
+      </w:r>
+      <w:proofErr w:type="spellStart"/>
+      <w:r>
+        <w:rPr>
+          <w:sz w:val="18"/>
+          <w:szCs w:val="24"/>
+        </w:rPr>
+        <w:t>src</w:t>
+      </w:r>
+      <w:proofErr w:type="spellEnd"/>
+      <w:r>
+        <w:rPr>
+          <w:sz w:val="18"/>
+          <w:szCs w:val="24"/>
+        </w:rPr>
+        <w:t>/main.cpp</w:t>
+      </w:r>
+    </w:p>
+    <w:p>
+      <w:pPr>
+        <w:pStyle w:val="af5"/>
+        <w:rPr>
+          <w:sz w:val="18"/>
+          <w:szCs w:val="24"/>
+        </w:rPr>
+      </w:pPr>
+      <w:r>
+        <w:rPr>
+          <w:sz w:val="18"/>
+          <w:szCs w:val="24"/>
+        </w:rPr>
+        <w:t>./fig3_8_logical_error_rate_with_anomaly/build.sh</w:t>
+      </w:r>
+    </w:p>
+    <w:p>
+      <w:pPr>
+        <w:pStyle w:val="af5"/>
+        <w:rPr>
+          <w:sz w:val="18"/>
+          <w:szCs w:val="24"/>
+        </w:rPr>
+      </w:pPr>
+      <w:r>
+        <w:rPr>
+          <w:sz w:val="18"/>
+          <w:szCs w:val="24"/>
+        </w:rPr>
+        <w:t>./fig3_8_logical_error_rate_with_anomaly/CMakeLists.txt</w:t>
+      </w:r>
+    </w:p>
+    <w:p>
+      <w:pPr>
+        <w:pStyle w:val="af5"/>
+        <w:rPr>
+          <w:sz w:val="18"/>
+          <w:szCs w:val="24"/>
+        </w:rPr>
+      </w:pPr>
+      <w:r>
+        <w:rPr>
+          <w:sz w:val="18"/>
+          <w:szCs w:val="24"/>
+        </w:rPr>
+        <w:t>./fig3_8_logical_error_rate_with_anomaly/fig_decoder_below_threshold_micro.pdf</w:t>
+      </w:r>
+    </w:p>
+    <w:p>
+      <w:pPr>
+        <w:pStyle w:val="af5"/>
+        <w:rPr>
+          <w:sz w:val="18"/>
+          <w:szCs w:val="24"/>
+        </w:rPr>
+      </w:pPr>
+      <w:r>
+        <w:rPr>
+          <w:sz w:val="18"/>
+          <w:szCs w:val="24"/>
+        </w:rPr>
+        <w:t>./fig3_8_logical_error_rate_with_anomaly/fig_decoder_below_threshold_norollback_micro.pdf</w:t>
+      </w:r>
+    </w:p>
+    <w:p>
+      <w:pPr>
+        <w:pStyle w:val="af5"/>
+        <w:rPr>
+          <w:sz w:val="18"/>
+          <w:szCs w:val="24"/>
         </w:rPr>
       </w:pPr>
       <w:proofErr w:type="gramStart"/>
       <w:r>
         <w:rPr>
-          <w:sz w:val="16"/>
+          <w:sz w:val="18"/>
+          <w:szCs w:val="24"/>
         </w:rPr>
         <w:t>./</w:t>
       </w:r>
       <w:proofErr w:type="gramEnd"/>
       <w:r>
         <w:rPr>
-          <w:sz w:val="16"/>
-        </w:rPr>
-        <w:t>anomaly_detection_artifact_upload/fig3_8_logical_error_rate_with_anomaly/plot_fig3.py</w:t>
-      </w:r>
-    </w:p>
-    <w:p>
-      <w:pPr>
-        <w:pStyle w:val="af5"/>
-        <w:rPr>
-          <w:sz w:val="16"/>
+          <w:sz w:val="18"/>
+          <w:szCs w:val="24"/>
+        </w:rPr>
+        <w:t>fig3_8_logical_error_rate_with_anomaly/plot_fig3.py</w:t>
+      </w:r>
+    </w:p>
+    <w:p>
+      <w:pPr>
+        <w:pStyle w:val="af5"/>
+        <w:rPr>
+          <w:sz w:val="18"/>
+          <w:szCs w:val="24"/>
         </w:rPr>
       </w:pPr>
       <w:proofErr w:type="gramStart"/>
       <w:r>
         <w:rPr>
-          <w:sz w:val="16"/>
+          <w:sz w:val="18"/>
+          <w:szCs w:val="24"/>
         </w:rPr>
         <w:t>./</w:t>
       </w:r>
       <w:proofErr w:type="gramEnd"/>
       <w:r>
         <w:rPr>
-          <w:sz w:val="16"/>
-        </w:rPr>
-        <w:t>anomaly_detection_artifact_upload/fig3_8_logical_error_rate_with_anomaly/plot_fig8.py</w:t>
-      </w:r>
-    </w:p>
-    <w:p>
-      <w:pPr>
-        <w:pStyle w:val="af5"/>
-        <w:rPr>
-          <w:sz w:val="16"/>
+          <w:sz w:val="18"/>
+          <w:szCs w:val="24"/>
+        </w:rPr>
+        <w:t>fig3_8_logical_error_rate_with_anomaly/plot_fig8.py</w:t>
+      </w:r>
+    </w:p>
+    <w:p>
+      <w:pPr>
+        <w:pStyle w:val="af5"/>
+        <w:rPr>
+          <w:sz w:val="18"/>
+          <w:szCs w:val="24"/>
         </w:rPr>
       </w:pPr>
       <w:proofErr w:type="gramStart"/>
       <w:r>
         <w:rPr>
-          <w:sz w:val="16"/>
+          <w:sz w:val="18"/>
+          <w:szCs w:val="24"/>
         </w:rPr>
         <w:t>./</w:t>
       </w:r>
       <w:proofErr w:type="gramEnd"/>
       <w:r>
         <w:rPr>
-          <w:sz w:val="16"/>
-        </w:rPr>
-        <w:t>anomaly_detection_artifact_upload/fig3_8_logical_error_rate_with_anomaly/plot_validate.py</w:t>
-      </w:r>
-    </w:p>
-    <w:p>
-      <w:pPr>
-        <w:pStyle w:val="af5"/>
-        <w:rPr>
-          <w:sz w:val="16"/>
+          <w:sz w:val="18"/>
+          <w:szCs w:val="24"/>
+        </w:rPr>
+        <w:t>fig3_8_logical_error_rate_with_anomaly/plot_validate.py</w:t>
+      </w:r>
+    </w:p>
+    <w:p>
+      <w:pPr>
+        <w:pStyle w:val="af5"/>
+        <w:rPr>
+          <w:sz w:val="18"/>
+          <w:szCs w:val="24"/>
         </w:rPr>
       </w:pPr>
       <w:proofErr w:type="gramStart"/>
       <w:r>
         <w:rPr>
-          <w:sz w:val="16"/>
+          <w:sz w:val="18"/>
+          <w:szCs w:val="24"/>
         </w:rPr>
         <w:t>./</w:t>
       </w:r>
       <w:proofErr w:type="gramEnd"/>
       <w:r>
         <w:rPr>
-          <w:sz w:val="16"/>
-        </w:rPr>
-        <w:t>anomaly_detection_artifact_upload/fig3_8_logical_error_rate_with_anomaly/README.md</w:t>
-      </w:r>
-    </w:p>
-    <w:p>
-      <w:pPr>
-        <w:pStyle w:val="af5"/>
-        <w:rPr>
-          <w:sz w:val="16"/>
+          <w:sz w:val="18"/>
+          <w:szCs w:val="24"/>
+        </w:rPr>
+        <w:t>fig3_8_logical_error_rate_with_anomaly/README.md</w:t>
+      </w:r>
+    </w:p>
+    <w:p>
+      <w:pPr>
+        <w:pStyle w:val="af5"/>
+        <w:rPr>
+          <w:sz w:val="18"/>
+          <w:szCs w:val="24"/>
         </w:rPr>
       </w:pPr>
       <w:proofErr w:type="gramStart"/>
       <w:r>
         <w:rPr>
-          <w:sz w:val="16"/>
+          <w:sz w:val="18"/>
+          <w:szCs w:val="24"/>
         </w:rPr>
         <w:t>./</w:t>
       </w:r>
       <w:proofErr w:type="gramEnd"/>
       <w:r>
         <w:rPr>
-          <w:sz w:val="16"/>
-        </w:rPr>
-        <w:t>anomaly_detection_artifact_upload/fig3_8_logical_error_rate_with_anomaly/spawn_fig3.py</w:t>
-      </w:r>
-    </w:p>
-    <w:p>
-      <w:pPr>
-        <w:pStyle w:val="af5"/>
-        <w:rPr>
-          <w:sz w:val="16"/>
+          <w:sz w:val="18"/>
+          <w:szCs w:val="24"/>
+        </w:rPr>
+        <w:t>fig3_8_logical_error_rate_with_anomaly/spawn_fig3.py</w:t>
+      </w:r>
+    </w:p>
+    <w:p>
+      <w:pPr>
+        <w:pStyle w:val="af5"/>
+        <w:rPr>
+          <w:sz w:val="18"/>
+          <w:szCs w:val="24"/>
         </w:rPr>
       </w:pPr>
       <w:proofErr w:type="gramStart"/>
       <w:r>
         <w:rPr>
-          <w:sz w:val="16"/>
+          <w:sz w:val="18"/>
+          <w:szCs w:val="24"/>
         </w:rPr>
         <w:t>./</w:t>
       </w:r>
       <w:proofErr w:type="gramEnd"/>
       <w:r>
         <w:rPr>
-          <w:sz w:val="16"/>
-        </w:rPr>
-        <w:t>anomaly_detection_artifact_upload/fig3_8_logical_error_rate_with_anomaly/spawn_fig8_1.py</w:t>
-      </w:r>
-    </w:p>
-    <w:p>
-      <w:pPr>
-        <w:pStyle w:val="af5"/>
-        <w:rPr>
-          <w:sz w:val="16"/>
+          <w:sz w:val="18"/>
+          <w:szCs w:val="24"/>
+        </w:rPr>
+        <w:t>fig3_8_logical_error_rate_with_anomaly/spawn_fig8_1.py</w:t>
+      </w:r>
+    </w:p>
+    <w:p>
+      <w:pPr>
+        <w:pStyle w:val="af5"/>
+        <w:rPr>
+          <w:sz w:val="18"/>
+          <w:szCs w:val="24"/>
         </w:rPr>
       </w:pPr>
       <w:proofErr w:type="gramStart"/>
       <w:r>
         <w:rPr>
-          <w:sz w:val="16"/>
+          <w:sz w:val="18"/>
+          <w:szCs w:val="24"/>
         </w:rPr>
         <w:t>./</w:t>
       </w:r>
       <w:proofErr w:type="gramEnd"/>
       <w:r>
         <w:rPr>
-          <w:sz w:val="16"/>
-        </w:rPr>
-        <w:t>anomaly_detection_artifact_upload/fig3_8_logical_error_rate_with_anomaly/spawn_fig8_2.py</w:t>
-      </w:r>
-    </w:p>
-    <w:p>
-      <w:pPr>
-        <w:pStyle w:val="af5"/>
-        <w:rPr>
-          <w:sz w:val="16"/>
-        </w:rPr>
-      </w:pPr>
-      <w:r>
-        <w:rPr>
-          <w:sz w:val="16"/>
-        </w:rPr>
-        <w:t>./anomaly_detection_artifact_upload/fig3_8_logical_error_rate_with_anomaly/src/CMakeLists.txt</w:t>
-      </w:r>
-    </w:p>
-    <w:p>
-      <w:pPr>
-        <w:pStyle w:val="af5"/>
-        <w:rPr>
-          <w:sz w:val="16"/>
-        </w:rPr>
-      </w:pPr>
-      <w:r>
-        <w:rPr>
-          <w:sz w:val="16"/>
-        </w:rPr>
-        <w:t>./anomaly_detection_artifact_upload/fig3_8_logical_error_rate_with_anomaly/src/common.hpp</w:t>
-      </w:r>
-    </w:p>
-    <w:p>
-      <w:pPr>
-        <w:pStyle w:val="af5"/>
-        <w:rPr>
-          <w:sz w:val="16"/>
-        </w:rPr>
-      </w:pPr>
-      <w:r>
-        <w:rPr>
-          <w:sz w:val="16"/>
-        </w:rPr>
-        <w:t>./anomaly_detection_artifact_upload/fig3_8_logical_error_rate_with_anomaly/src/correction_uniform.cpp</w:t>
-      </w:r>
-    </w:p>
-    <w:p>
-      <w:pPr>
-        <w:pStyle w:val="af5"/>
-        <w:rPr>
-          <w:sz w:val="16"/>
-        </w:rPr>
-      </w:pPr>
-      <w:r>
-        <w:rPr>
-          <w:sz w:val="16"/>
-        </w:rPr>
-        <w:t>./anomaly_detection_artifact_upload/fig3_8_logical_error_rate_with_anomaly/src/correction_weighted.cpp</w:t>
-      </w:r>
-    </w:p>
-    <w:p>
-      <w:pPr>
-        <w:pStyle w:val="af5"/>
-        <w:rPr>
-          <w:sz w:val="16"/>
-        </w:rPr>
-      </w:pPr>
-      <w:r>
-        <w:rPr>
-          <w:sz w:val="16"/>
-        </w:rPr>
-        <w:t>./anomaly_detection_artifact_upload/fig3_8_logical_error_rate_with_anomaly/src/main.cpp</w:t>
-      </w:r>
-    </w:p>
-    <w:p>
-      <w:pPr>
-        <w:pStyle w:val="af5"/>
-        <w:rPr>
-          <w:sz w:val="16"/>
-        </w:rPr>
-      </w:pPr>
-      <w:r>
-        <w:rPr>
-          <w:sz w:val="16"/>
-        </w:rPr>
-        <w:t>./anomaly_detection_artifact_upload/fig3_8_logical_error_rate_with_anomaly/src/make_error.cpp</w:t>
-      </w:r>
-    </w:p>
-    <w:p>
-      <w:pPr>
-        <w:pStyle w:val="af5"/>
-        <w:rPr>
-          <w:sz w:val="16"/>
-        </w:rPr>
-      </w:pPr>
-      <w:r>
-        <w:rPr>
-          <w:sz w:val="16"/>
-        </w:rPr>
-        <w:t>./anomaly_detection_artifact_upload/fig3_8_logical_error_rate_with_anomaly/src/Source3d_without_anomaly.cpp_</w:t>
-      </w:r>
-    </w:p>
-    <w:p>
-      <w:pPr>
-        <w:pStyle w:val="af5"/>
-        <w:rPr>
-          <w:sz w:val="16"/>
-        </w:rPr>
-      </w:pPr>
-      <w:r>
-        <w:rPr>
-          <w:sz w:val="16"/>
-        </w:rPr>
-        <w:t>./anomaly_detection_artifact_upload/fig3_8_logical_error_rate_with_anomaly/src/visualize.cpp</w:t>
-      </w:r>
-    </w:p>
-    <w:p>
-      <w:pPr>
-        <w:pStyle w:val="af5"/>
-        <w:rPr>
-          <w:sz w:val="16"/>
+          <w:sz w:val="18"/>
+          <w:szCs w:val="24"/>
+        </w:rPr>
+        <w:t>fig3_8_logical_error_rate_with_anomaly/spawn_fig8_2.py</w:t>
+      </w:r>
+    </w:p>
+    <w:p>
+      <w:pPr>
+        <w:pStyle w:val="af5"/>
+        <w:rPr>
+          <w:sz w:val="18"/>
+          <w:szCs w:val="24"/>
+        </w:rPr>
+      </w:pPr>
+      <w:r>
+        <w:rPr>
+          <w:sz w:val="18"/>
+          <w:szCs w:val="24"/>
+        </w:rPr>
+        <w:t>./fig3_8_logical_error_rate_with_anomaly/</w:t>
+      </w:r>
+      <w:proofErr w:type="spellStart"/>
+      <w:r>
+        <w:rPr>
+          <w:sz w:val="18"/>
+          <w:szCs w:val="24"/>
+        </w:rPr>
+        <w:t>src</w:t>
+      </w:r>
+      <w:proofErr w:type="spellEnd"/>
+      <w:r>
+        <w:rPr>
+          <w:sz w:val="18"/>
+          <w:szCs w:val="24"/>
+        </w:rPr>
+        <w:t>/CMakeLists.txt</w:t>
+      </w:r>
+    </w:p>
+    <w:p>
+      <w:pPr>
+        <w:pStyle w:val="af5"/>
+        <w:rPr>
+          <w:sz w:val="18"/>
+          <w:szCs w:val="24"/>
+        </w:rPr>
+      </w:pPr>
+      <w:r>
+        <w:rPr>
+          <w:sz w:val="18"/>
+          <w:szCs w:val="24"/>
+        </w:rPr>
+        <w:t>./fig3_8_logical_error_rate_with_anomaly/</w:t>
+      </w:r>
+      <w:proofErr w:type="spellStart"/>
+      <w:r>
+        <w:rPr>
+          <w:sz w:val="18"/>
+          <w:szCs w:val="24"/>
+        </w:rPr>
+        <w:t>src</w:t>
+      </w:r>
+      <w:proofErr w:type="spellEnd"/>
+      <w:r>
+        <w:rPr>
+          <w:sz w:val="18"/>
+          <w:szCs w:val="24"/>
+        </w:rPr>
+        <w:t>/common.hpp</w:t>
+      </w:r>
+    </w:p>
+    <w:p>
+      <w:pPr>
+        <w:pStyle w:val="af5"/>
+        <w:rPr>
+          <w:sz w:val="18"/>
+          <w:szCs w:val="24"/>
+        </w:rPr>
+      </w:pPr>
+      <w:r>
+        <w:rPr>
+          <w:sz w:val="18"/>
+          <w:szCs w:val="24"/>
+        </w:rPr>
+        <w:t>./fig3_8_logical_error_rate_with_anomaly/src/correction_uniform.cpp</w:t>
+      </w:r>
+    </w:p>
+    <w:p>
+      <w:pPr>
+        <w:pStyle w:val="af5"/>
+        <w:rPr>
+          <w:sz w:val="18"/>
+          <w:szCs w:val="24"/>
+        </w:rPr>
+      </w:pPr>
+      <w:r>
+        <w:rPr>
+          <w:sz w:val="18"/>
+          <w:szCs w:val="24"/>
+        </w:rPr>
+        <w:t>./fig3_8_logical_error_rate_with_anomaly/src/correction_weighted.cpp</w:t>
+      </w:r>
+    </w:p>
+    <w:p>
+      <w:pPr>
+        <w:pStyle w:val="af5"/>
+        <w:rPr>
+          <w:sz w:val="18"/>
+          <w:szCs w:val="24"/>
+        </w:rPr>
+      </w:pPr>
+      <w:r>
+        <w:rPr>
+          <w:sz w:val="18"/>
+          <w:szCs w:val="24"/>
+        </w:rPr>
+        <w:t>./fig3_8_logical_error_rate_with_anomaly/</w:t>
+      </w:r>
+      <w:proofErr w:type="spellStart"/>
+      <w:r>
+        <w:rPr>
+          <w:sz w:val="18"/>
+          <w:szCs w:val="24"/>
+        </w:rPr>
+        <w:t>src</w:t>
+      </w:r>
+      <w:proofErr w:type="spellEnd"/>
+      <w:r>
+        <w:rPr>
+          <w:sz w:val="18"/>
+          <w:szCs w:val="24"/>
+        </w:rPr>
+        <w:t>/main.cpp</w:t>
+      </w:r>
+    </w:p>
+    <w:p>
+      <w:pPr>
+        <w:pStyle w:val="af5"/>
+        <w:rPr>
+          <w:sz w:val="18"/>
+          <w:szCs w:val="24"/>
+        </w:rPr>
+      </w:pPr>
+      <w:r>
+        <w:rPr>
+          <w:sz w:val="18"/>
+          <w:szCs w:val="24"/>
+        </w:rPr>
+        <w:t>./fig3_8_logical_error_rate_with_anomaly/</w:t>
+      </w:r>
+      <w:proofErr w:type="spellStart"/>
+      <w:r>
+        <w:rPr>
+          <w:sz w:val="18"/>
+          <w:szCs w:val="24"/>
+        </w:rPr>
+        <w:t>src</w:t>
+      </w:r>
+      <w:proofErr w:type="spellEnd"/>
+      <w:r>
+        <w:rPr>
+          <w:sz w:val="18"/>
+          <w:szCs w:val="24"/>
+        </w:rPr>
+        <w:t>/make_error.cpp</w:t>
+      </w:r>
+    </w:p>
+    <w:p>
+      <w:pPr>
+        <w:pStyle w:val="af5"/>
+        <w:rPr>
+          <w:sz w:val="18"/>
+          <w:szCs w:val="24"/>
+        </w:rPr>
+      </w:pPr>
+      <w:r>
+        <w:rPr>
+          <w:sz w:val="18"/>
+          <w:szCs w:val="24"/>
+        </w:rPr>
+        <w:t>./fig3_8_logical_error_rate_with_anomaly/</w:t>
+      </w:r>
+      <w:proofErr w:type="spellStart"/>
+      <w:r>
+        <w:rPr>
+          <w:sz w:val="18"/>
+          <w:szCs w:val="24"/>
+        </w:rPr>
+        <w:t>src</w:t>
+      </w:r>
+      <w:proofErr w:type="spellEnd"/>
+      <w:r>
+        <w:rPr>
+          <w:sz w:val="18"/>
+          <w:szCs w:val="24"/>
+        </w:rPr>
+        <w:t>/visualize.cpp</w:t>
+      </w:r>
+    </w:p>
+    <w:p>
+      <w:pPr>
+        <w:pStyle w:val="af5"/>
+        <w:rPr>
+          <w:sz w:val="18"/>
+          <w:szCs w:val="24"/>
         </w:rPr>
       </w:pPr>
       <w:proofErr w:type="gramStart"/>
       <w:r>
         <w:rPr>
-          <w:sz w:val="16"/>
+          <w:sz w:val="18"/>
+          <w:szCs w:val="24"/>
         </w:rPr>
         <w:t>./</w:t>
       </w:r>
       <w:proofErr w:type="gramEnd"/>
       <w:r>
         <w:rPr>
-          <w:sz w:val="16"/>
-        </w:rPr>
-        <w:t>anomaly_detection_artifact_upload/fig7_anomaly_detection/README.md</w:t>
-      </w:r>
-    </w:p>
-    <w:p>
-      <w:pPr>
-        <w:pStyle w:val="af5"/>
-        <w:rPr>
-          <w:sz w:val="16"/>
+          <w:sz w:val="18"/>
+          <w:szCs w:val="24"/>
+        </w:rPr>
+        <w:t>fig7_anomaly_detection/README.md</w:t>
+      </w:r>
+    </w:p>
+    <w:p>
+      <w:pPr>
+        <w:pStyle w:val="af5"/>
+        <w:rPr>
+          <w:sz w:val="18"/>
+          <w:szCs w:val="24"/>
         </w:rPr>
       </w:pPr>
       <w:proofErr w:type="gramStart"/>
       <w:r>
         <w:rPr>
-          <w:sz w:val="16"/>
+          <w:sz w:val="18"/>
+          <w:szCs w:val="24"/>
         </w:rPr>
         <w:t>./</w:t>
       </w:r>
       <w:proofErr w:type="gramEnd"/>
       <w:r>
         <w:rPr>
-          <w:sz w:val="16"/>
-        </w:rPr>
-        <w:t>anomaly_detection_artifact_upload/fig7_anomaly_detection/evaluator/proc0_spawn_allanomaly.py</w:t>
-      </w:r>
-    </w:p>
-    <w:p>
-      <w:pPr>
-        <w:pStyle w:val="af5"/>
-        <w:rPr>
-          <w:sz w:val="16"/>
+          <w:sz w:val="18"/>
+          <w:szCs w:val="24"/>
+        </w:rPr>
+        <w:t>fig7_anomaly_detection/evaluator/proc0_spawn_allanomaly.py</w:t>
+      </w:r>
+    </w:p>
+    <w:p>
+      <w:pPr>
+        <w:pStyle w:val="af5"/>
+        <w:rPr>
+          <w:sz w:val="18"/>
+          <w:szCs w:val="24"/>
         </w:rPr>
       </w:pPr>
       <w:proofErr w:type="gramStart"/>
       <w:r>
         <w:rPr>
-          <w:sz w:val="16"/>
+          <w:sz w:val="18"/>
+          <w:szCs w:val="24"/>
         </w:rPr>
         <w:t>./</w:t>
       </w:r>
       <w:proofErr w:type="gramEnd"/>
       <w:r>
         <w:rPr>
-          <w:sz w:val="16"/>
-        </w:rPr>
-        <w:t>anomaly_detection_artifact_upload/fig7_anomaly_detection/evaluator/proc1_calculate_window.py</w:t>
-      </w:r>
-    </w:p>
-    <w:p>
-      <w:pPr>
-        <w:pStyle w:val="af5"/>
-        <w:rPr>
-          <w:sz w:val="16"/>
+          <w:sz w:val="18"/>
+          <w:szCs w:val="24"/>
+        </w:rPr>
+        <w:t>fig7_anomaly_detection/evaluator/proc1_calculate_window.py</w:t>
+      </w:r>
+    </w:p>
+    <w:p>
+      <w:pPr>
+        <w:pStyle w:val="af5"/>
+        <w:rPr>
+          <w:sz w:val="18"/>
+          <w:szCs w:val="24"/>
         </w:rPr>
       </w:pPr>
       <w:proofErr w:type="gramStart"/>
       <w:r>
         <w:rPr>
-          <w:sz w:val="16"/>
+          <w:sz w:val="18"/>
+          <w:szCs w:val="24"/>
         </w:rPr>
         <w:t>./</w:t>
       </w:r>
       <w:proofErr w:type="gramEnd"/>
       <w:r>
         <w:rPr>
-          <w:sz w:val="16"/>
-        </w:rPr>
-        <w:t>anomaly_detection_artifact_upload/fig7_anomaly_detection/evaluator/proc2_spawn_latency.py</w:t>
-      </w:r>
-    </w:p>
-    <w:p>
-      <w:pPr>
-        <w:pStyle w:val="af5"/>
-        <w:rPr>
-          <w:sz w:val="16"/>
+          <w:sz w:val="18"/>
+          <w:szCs w:val="24"/>
+        </w:rPr>
+        <w:t>fig7_anomaly_detection/evaluator/proc2_spawn_latency.py</w:t>
+      </w:r>
+    </w:p>
+    <w:p>
+      <w:pPr>
+        <w:pStyle w:val="af5"/>
+        <w:rPr>
+          <w:sz w:val="18"/>
+          <w:szCs w:val="24"/>
         </w:rPr>
       </w:pPr>
       <w:proofErr w:type="gramStart"/>
       <w:r>
         <w:rPr>
-          <w:sz w:val="16"/>
+          <w:sz w:val="18"/>
+          <w:szCs w:val="24"/>
         </w:rPr>
         <w:t>./</w:t>
       </w:r>
       <w:proofErr w:type="gramEnd"/>
       <w:r>
         <w:rPr>
-          <w:sz w:val="16"/>
-        </w:rPr>
-        <w:t>anomaly_detection_artifact_upload/fig7_anomaly_detection/evaluator/proc3_calculate_trajectory.py</w:t>
-      </w:r>
-    </w:p>
-    <w:p>
-      <w:pPr>
-        <w:pStyle w:val="af5"/>
-        <w:rPr>
-          <w:sz w:val="16"/>
+          <w:sz w:val="18"/>
+          <w:szCs w:val="24"/>
+        </w:rPr>
+        <w:t>fig7_anomaly_detection/evaluator/proc3_calculate_trajectory.py</w:t>
+      </w:r>
+    </w:p>
+    <w:p>
+      <w:pPr>
+        <w:pStyle w:val="af5"/>
+        <w:rPr>
+          <w:sz w:val="18"/>
+          <w:szCs w:val="24"/>
         </w:rPr>
       </w:pPr>
       <w:proofErr w:type="gramStart"/>
       <w:r>
         <w:rPr>
-          <w:sz w:val="16"/>
+          <w:sz w:val="18"/>
+          <w:szCs w:val="24"/>
         </w:rPr>
         <w:t>./</w:t>
       </w:r>
       <w:proofErr w:type="gramEnd"/>
       <w:r>
         <w:rPr>
-          <w:sz w:val="16"/>
-        </w:rPr>
-        <w:t>anomaly_detection_artifact_upload/fig7_anomaly_detection/evaluator/proc4_calculate_detection_latency.py</w:t>
-      </w:r>
-    </w:p>
-    <w:p>
-      <w:pPr>
-        <w:pStyle w:val="af5"/>
-        <w:rPr>
-          <w:sz w:val="16"/>
+          <w:sz w:val="18"/>
+          <w:szCs w:val="24"/>
+        </w:rPr>
+        <w:t>fig7_anomaly_detection/evaluator/proc4_calculate_detection_latency.py</w:t>
+      </w:r>
+    </w:p>
+    <w:p>
+      <w:pPr>
+        <w:pStyle w:val="af5"/>
+        <w:rPr>
+          <w:sz w:val="18"/>
+          <w:szCs w:val="24"/>
         </w:rPr>
       </w:pPr>
       <w:proofErr w:type="gramStart"/>
       <w:r>
         <w:rPr>
-          <w:sz w:val="16"/>
+          <w:sz w:val="18"/>
+          <w:szCs w:val="24"/>
         </w:rPr>
         <w:t>./</w:t>
       </w:r>
       <w:proofErr w:type="gramEnd"/>
       <w:r>
         <w:rPr>
-          <w:sz w:val="16"/>
-        </w:rPr>
-        <w:t>anomaly_detection_artifact_upload/fig7_anomaly_detection/evaluator/proc5_calculate_position_error.py</w:t>
-      </w:r>
-    </w:p>
-    <w:p>
-      <w:pPr>
-        <w:pStyle w:val="af5"/>
-        <w:rPr>
-          <w:sz w:val="16"/>
+          <w:sz w:val="18"/>
+          <w:szCs w:val="24"/>
+        </w:rPr>
+        <w:t>fig7_anomaly_detection/evaluator/proc5_calculate_position_error.py</w:t>
+      </w:r>
+    </w:p>
+    <w:p>
+      <w:pPr>
+        <w:pStyle w:val="af5"/>
+        <w:rPr>
+          <w:sz w:val="18"/>
+          <w:szCs w:val="24"/>
         </w:rPr>
       </w:pPr>
       <w:proofErr w:type="gramStart"/>
       <w:r>
         <w:rPr>
-          <w:sz w:val="16"/>
+          <w:sz w:val="18"/>
+          <w:szCs w:val="24"/>
         </w:rPr>
         <w:t>./</w:t>
       </w:r>
       <w:proofErr w:type="gramEnd"/>
       <w:r>
         <w:rPr>
-          <w:sz w:val="16"/>
-        </w:rPr>
-        <w:t>anomaly_detection_artifact_upload/fig7_anomaly_detection/evaluator/proc6_plot_micro_figure.py</w:t>
-      </w:r>
-    </w:p>
-    <w:p>
-      <w:pPr>
-        <w:pStyle w:val="af5"/>
-        <w:rPr>
-          <w:sz w:val="16"/>
+          <w:sz w:val="18"/>
+          <w:szCs w:val="24"/>
+        </w:rPr>
+        <w:t>fig7_anomaly_detection/evaluator/proc6_plot_micro_figure.py</w:t>
+      </w:r>
+    </w:p>
+    <w:p>
+      <w:pPr>
+        <w:pStyle w:val="af5"/>
+        <w:rPr>
+          <w:sz w:val="18"/>
+          <w:szCs w:val="24"/>
         </w:rPr>
       </w:pPr>
       <w:proofErr w:type="gramStart"/>
       <w:r>
         <w:rPr>
-          <w:sz w:val="16"/>
+          <w:sz w:val="18"/>
+          <w:szCs w:val="24"/>
         </w:rPr>
         <w:t>./</w:t>
       </w:r>
       <w:proofErr w:type="gramEnd"/>
       <w:r>
         <w:rPr>
-          <w:sz w:val="16"/>
-        </w:rPr>
-        <w:t>anomaly_detection_artifact_upload/fig7_anomaly_detection/evaluator/proc7_plot_misc.py</w:t>
-      </w:r>
-    </w:p>
-    <w:p>
-      <w:pPr>
-        <w:pStyle w:val="af5"/>
-        <w:rPr>
-          <w:sz w:val="16"/>
-        </w:rPr>
-      </w:pPr>
-      <w:r>
-        <w:rPr>
-          <w:sz w:val="16"/>
-        </w:rPr>
-        <w:t>./anomaly_detection_artifact_upload/fig7_anomaly_detection/evaluator/proc_all.sh</w:t>
-      </w:r>
-    </w:p>
-    <w:p>
-      <w:pPr>
-        <w:pStyle w:val="af5"/>
-        <w:rPr>
-          <w:sz w:val="16"/>
+          <w:sz w:val="18"/>
+          <w:szCs w:val="24"/>
+        </w:rPr>
+        <w:t>fig7_anomaly_detection/evaluator/proc7_plot_misc.py</w:t>
+      </w:r>
+    </w:p>
+    <w:p>
+      <w:pPr>
+        <w:pStyle w:val="af5"/>
+        <w:rPr>
+          <w:sz w:val="18"/>
+          <w:szCs w:val="24"/>
+        </w:rPr>
+      </w:pPr>
+      <w:r>
+        <w:rPr>
+          <w:sz w:val="18"/>
+          <w:szCs w:val="24"/>
+        </w:rPr>
+        <w:t>./fig7_anomaly_detection/evaluator/proc_all.sh</w:t>
+      </w:r>
+    </w:p>
+    <w:p>
+      <w:pPr>
+        <w:pStyle w:val="af5"/>
+        <w:rPr>
+          <w:sz w:val="18"/>
+          <w:szCs w:val="24"/>
         </w:rPr>
       </w:pPr>
       <w:proofErr w:type="gramStart"/>
       <w:r>
         <w:rPr>
-          <w:sz w:val="16"/>
+          <w:sz w:val="18"/>
+          <w:szCs w:val="24"/>
         </w:rPr>
         <w:t>./</w:t>
       </w:r>
       <w:proofErr w:type="gramEnd"/>
       <w:r>
         <w:rPr>
-          <w:sz w:val="16"/>
-        </w:rPr>
-        <w:t>anomaly_detection_artifact_upload/fig7_anomaly_detection/evaluator/README.md</w:t>
-      </w:r>
-    </w:p>
-    <w:p>
-      <w:pPr>
-        <w:pStyle w:val="af5"/>
-        <w:rPr>
-          <w:sz w:val="16"/>
+          <w:sz w:val="18"/>
+          <w:szCs w:val="24"/>
+        </w:rPr>
+        <w:t>fig7_anomaly_detection/evaluator/README.md</w:t>
+      </w:r>
+    </w:p>
+    <w:p>
+      <w:pPr>
+        <w:pStyle w:val="af5"/>
+        <w:rPr>
+          <w:sz w:val="18"/>
+          <w:szCs w:val="24"/>
         </w:rPr>
       </w:pPr>
       <w:proofErr w:type="gramStart"/>
       <w:r>
         <w:rPr>
-          <w:sz w:val="16"/>
+          <w:sz w:val="18"/>
+          <w:szCs w:val="24"/>
         </w:rPr>
         <w:t>./</w:t>
       </w:r>
       <w:proofErr w:type="gramEnd"/>
       <w:r>
         <w:rPr>
-          <w:sz w:val="16"/>
-        </w:rPr>
-        <w:t>anomaly_detection_artifact_upload/fig7_anomaly_detection/evaluator/_util_content.py</w:t>
-      </w:r>
-    </w:p>
-    <w:p>
-      <w:pPr>
-        <w:pStyle w:val="af5"/>
-        <w:rPr>
-          <w:sz w:val="16"/>
+          <w:sz w:val="18"/>
+          <w:szCs w:val="24"/>
+        </w:rPr>
+        <w:t>fig7_anomaly_detection/evaluator/_util_content.py</w:t>
+      </w:r>
+    </w:p>
+    <w:p>
+      <w:pPr>
+        <w:pStyle w:val="af5"/>
+        <w:rPr>
+          <w:sz w:val="18"/>
+          <w:szCs w:val="24"/>
         </w:rPr>
       </w:pPr>
       <w:proofErr w:type="gramStart"/>
       <w:r>
         <w:rPr>
-          <w:sz w:val="16"/>
+          <w:sz w:val="18"/>
+          <w:szCs w:val="24"/>
         </w:rPr>
         <w:t>./</w:t>
       </w:r>
       <w:proofErr w:type="gramEnd"/>
       <w:r>
         <w:rPr>
-          <w:sz w:val="16"/>
-        </w:rPr>
-        <w:t>anomaly_detection_artifact_upload/fig7_anomaly_detection/evaluator/_util_count_threshold.py</w:t>
-      </w:r>
-    </w:p>
-    <w:p>
-      <w:pPr>
-        <w:pStyle w:val="af5"/>
-        <w:rPr>
-          <w:sz w:val="16"/>
+          <w:sz w:val="18"/>
+          <w:szCs w:val="24"/>
+        </w:rPr>
+        <w:t>fig7_anomaly_detection/evaluator/_util_count_threshold.py</w:t>
+      </w:r>
+    </w:p>
+    <w:p>
+      <w:pPr>
+        <w:pStyle w:val="af5"/>
+        <w:rPr>
+          <w:sz w:val="18"/>
+          <w:szCs w:val="24"/>
         </w:rPr>
       </w:pPr>
       <w:proofErr w:type="gramStart"/>
       <w:r>
         <w:rPr>
-          <w:sz w:val="16"/>
+          <w:sz w:val="18"/>
+          <w:szCs w:val="24"/>
         </w:rPr>
         <w:t>./</w:t>
       </w:r>
       <w:proofErr w:type="gramEnd"/>
       <w:r>
         <w:rPr>
-          <w:sz w:val="16"/>
-        </w:rPr>
-        <w:t>anomaly_detection_artifact_upload/fig7_anomaly_detection/evaluator/_util_fileproperty.py</w:t>
-      </w:r>
-    </w:p>
-    <w:p>
-      <w:pPr>
-        <w:pStyle w:val="af5"/>
-        <w:rPr>
-          <w:sz w:val="16"/>
+          <w:sz w:val="18"/>
+          <w:szCs w:val="24"/>
+        </w:rPr>
+        <w:t>fig7_anomaly_detection/evaluator/_util_fileproperty.py</w:t>
+      </w:r>
+    </w:p>
+    <w:p>
+      <w:pPr>
+        <w:pStyle w:val="af5"/>
+        <w:rPr>
+          <w:sz w:val="18"/>
+          <w:szCs w:val="24"/>
         </w:rPr>
       </w:pPr>
       <w:proofErr w:type="gramStart"/>
       <w:r>
         <w:rPr>
-          <w:sz w:val="16"/>
+          <w:sz w:val="18"/>
+          <w:szCs w:val="24"/>
         </w:rPr>
         <w:t>./</w:t>
       </w:r>
       <w:proofErr w:type="gramEnd"/>
       <w:r>
         <w:rPr>
-          <w:sz w:val="16"/>
-        </w:rPr>
-        <w:t>anomaly_detection_artifact_upload/fig7_anomaly_detection/evaluator/_util_mumap.py</w:t>
-      </w:r>
-    </w:p>
-    <w:p>
-      <w:pPr>
-        <w:pStyle w:val="af5"/>
-        <w:rPr>
-          <w:sz w:val="16"/>
+          <w:sz w:val="18"/>
+          <w:szCs w:val="24"/>
+        </w:rPr>
+        <w:t>fig7_anomaly_detection/evaluator/_util_mumap.py</w:t>
+      </w:r>
+    </w:p>
+    <w:p>
+      <w:pPr>
+        <w:pStyle w:val="af5"/>
+        <w:rPr>
+          <w:sz w:val="18"/>
+          <w:szCs w:val="24"/>
         </w:rPr>
       </w:pPr>
       <w:proofErr w:type="gramStart"/>
       <w:r>
         <w:rPr>
-          <w:sz w:val="16"/>
+          <w:sz w:val="18"/>
+          <w:szCs w:val="24"/>
         </w:rPr>
         <w:t>./</w:t>
       </w:r>
       <w:proofErr w:type="gramEnd"/>
       <w:r>
         <w:rPr>
-          <w:sz w:val="16"/>
-        </w:rPr>
-        <w:t>anomaly_detection_artifact_upload/fig7_anomaly_detection/evaluator/_util_mumap_analysis.py</w:t>
-      </w:r>
-    </w:p>
-    <w:p>
-      <w:pPr>
-        <w:pStyle w:val="af5"/>
-        <w:rPr>
-          <w:sz w:val="16"/>
+          <w:sz w:val="18"/>
+          <w:szCs w:val="24"/>
+        </w:rPr>
+        <w:t>fig7_anomaly_detection/evaluator/_util_mumap_analysis.py</w:t>
+      </w:r>
+    </w:p>
+    <w:p>
+      <w:pPr>
+        <w:pStyle w:val="af5"/>
+        <w:rPr>
+          <w:sz w:val="18"/>
+          <w:szCs w:val="24"/>
         </w:rPr>
       </w:pPr>
       <w:proofErr w:type="gramStart"/>
       <w:r>
         <w:rPr>
-          <w:sz w:val="16"/>
+          <w:sz w:val="18"/>
+          <w:szCs w:val="24"/>
         </w:rPr>
         <w:t>./</w:t>
       </w:r>
       <w:proofErr w:type="gramEnd"/>
       <w:r>
         <w:rPr>
-          <w:sz w:val="16"/>
-        </w:rPr>
-        <w:t>anomaly_detection_artifact_upload/fig7_anomaly_detection/evaluator/_util_plot_histogram.py</w:t>
-      </w:r>
-    </w:p>
-    <w:p>
-      <w:pPr>
-        <w:pStyle w:val="af5"/>
-        <w:rPr>
-          <w:sz w:val="16"/>
-        </w:rPr>
-      </w:pPr>
-      <w:r>
-        <w:rPr>
-          <w:sz w:val="16"/>
-        </w:rPr>
-        <w:t>./anomaly_detection_artifact_upload/fig7_anomaly_detection/evaluator/figure/fig_anomaly_detection_all_micro.pdf</w:t>
-      </w:r>
-    </w:p>
-    <w:p>
-      <w:pPr>
-        <w:pStyle w:val="af5"/>
-        <w:rPr>
-          <w:sz w:val="16"/>
-        </w:rPr>
-      </w:pPr>
-      <w:r>
-        <w:rPr>
-          <w:sz w:val="16"/>
-        </w:rPr>
-        <w:t>./anomaly_detection_artifact_upload/fig7_anomaly_detection/evaluator/figure/fig_anomaly_detection_latency.pdf</w:t>
-      </w:r>
-    </w:p>
-    <w:p>
-      <w:pPr>
-        <w:pStyle w:val="af5"/>
-        <w:rPr>
-          <w:sz w:val="16"/>
-        </w:rPr>
-      </w:pPr>
-      <w:r>
-        <w:rPr>
-          <w:sz w:val="16"/>
-        </w:rPr>
-        <w:t>./anomaly_detection_artifact_upload/fig7_anomaly_detection/evaluator/figure/fig_anomaly_detection_latency_plot.pdf</w:t>
-      </w:r>
-    </w:p>
-    <w:p>
-      <w:pPr>
-        <w:pStyle w:val="af5"/>
-        <w:rPr>
-          <w:sz w:val="16"/>
-        </w:rPr>
-      </w:pPr>
-      <w:r>
-        <w:rPr>
-          <w:sz w:val="16"/>
-        </w:rPr>
-        <w:t>./anomaly_detection_artifact_upload/fig7_anomaly_detection/generator/build.sh</w:t>
-      </w:r>
-    </w:p>
-    <w:p>
-      <w:pPr>
-        <w:pStyle w:val="af5"/>
-        <w:rPr>
-          <w:sz w:val="16"/>
-        </w:rPr>
-      </w:pPr>
-      <w:r>
-        <w:rPr>
-          <w:sz w:val="16"/>
-        </w:rPr>
-        <w:t>./anomaly_detection_artifact_upload/fig7_anomaly_detection/generator/CMakeLists.txt</w:t>
-      </w:r>
-    </w:p>
-    <w:p>
-      <w:pPr>
-        <w:pStyle w:val="af5"/>
-        <w:rPr>
-          <w:sz w:val="16"/>
-        </w:rPr>
-      </w:pPr>
-      <w:r>
-        <w:rPr>
-          <w:sz w:val="16"/>
-        </w:rPr>
-        <w:t>./anomaly_detection_artifact_upload/fig7_anomaly_detection/generator/src/CMakeLists.txt</w:t>
-      </w:r>
-    </w:p>
-    <w:p>
-      <w:pPr>
-        <w:pStyle w:val="af5"/>
-        <w:rPr>
-          <w:sz w:val="16"/>
-        </w:rPr>
-      </w:pPr>
-      <w:r>
-        <w:rPr>
-          <w:sz w:val="16"/>
-        </w:rPr>
-        <w:t>./anomaly_detection_artifact_upload/fig7_anomaly_detection/generator/src/decoder.hpp</w:t>
-      </w:r>
-    </w:p>
-    <w:p>
-      <w:pPr>
-        <w:pStyle w:val="af5"/>
-        <w:rPr>
-          <w:sz w:val="16"/>
-        </w:rPr>
-      </w:pPr>
-      <w:r>
-        <w:rPr>
-          <w:sz w:val="16"/>
-        </w:rPr>
-        <w:t>./anomaly_detection_artifact_upload/fig7_anomaly_detection/generator/src/error_lattice.hpp</w:t>
-      </w:r>
-    </w:p>
-    <w:p>
-      <w:pPr>
-        <w:pStyle w:val="af5"/>
-        <w:rPr>
-          <w:sz w:val="16"/>
-        </w:rPr>
-      </w:pPr>
-      <w:r>
-        <w:rPr>
-          <w:sz w:val="16"/>
-        </w:rPr>
-        <w:t>./anomaly_detection_artifact_upload/fig7_anomaly_detection/generator/src/main_anomaly.cpp</w:t>
-      </w:r>
-    </w:p>
-    <w:p>
-      <w:pPr>
-        <w:pStyle w:val="af5"/>
-        <w:rPr>
-          <w:sz w:val="16"/>
-        </w:rPr>
-      </w:pPr>
-      <w:r>
-        <w:rPr>
-          <w:sz w:val="16"/>
-        </w:rPr>
-        <w:t>./anomaly_detection_artifact_upload/fig7_anomaly_detection/generator/src/main_anomaly_long.cpp</w:t>
-      </w:r>
-    </w:p>
-    <w:p>
-      <w:pPr>
-        <w:pStyle w:val="af5"/>
-        <w:rPr>
-          <w:sz w:val="16"/>
-        </w:rPr>
-      </w:pPr>
-      <w:r>
-        <w:rPr>
-          <w:sz w:val="16"/>
-        </w:rPr>
-        <w:t>./anomaly_detection_artifact_upload/fig7_anomaly_detection/generator/src/position.hpp</w:t>
-      </w:r>
-    </w:p>
-    <w:p>
-      <w:pPr>
-        <w:pStyle w:val="af5"/>
-        <w:rPr>
-          <w:sz w:val="16"/>
-        </w:rPr>
-      </w:pPr>
-      <w:r>
-        <w:rPr>
-          <w:sz w:val="16"/>
-        </w:rPr>
-        <w:t>./anomaly_detection_artifact_upload/fig7_anomaly_detection/generator/src/random.hpp</w:t>
-      </w:r>
-    </w:p>
-    <w:p>
-      <w:pPr>
-        <w:pStyle w:val="af5"/>
-        <w:rPr>
-          <w:sz w:val="16"/>
-        </w:rPr>
-      </w:pPr>
-      <w:r>
-        <w:rPr>
-          <w:sz w:val="16"/>
+          <w:sz w:val="18"/>
+          <w:szCs w:val="24"/>
+        </w:rPr>
+        <w:t>fig7_anomaly_detection/evaluator/_util_plot_histogram.py</w:t>
+      </w:r>
+    </w:p>
+    <w:p>
+      <w:pPr>
+        <w:pStyle w:val="af5"/>
+        <w:rPr>
+          <w:sz w:val="18"/>
+          <w:szCs w:val="24"/>
+        </w:rPr>
+      </w:pPr>
+      <w:r>
+        <w:rPr>
+          <w:sz w:val="18"/>
+          <w:szCs w:val="24"/>
+        </w:rPr>
+        <w:t>./fig7_anomaly_detection/evaluator/figure/fig_anomaly_detection_all_micro.pdf</w:t>
+      </w:r>
+    </w:p>
+    <w:p>
+      <w:pPr>
+        <w:pStyle w:val="af5"/>
+        <w:rPr>
+          <w:sz w:val="18"/>
+          <w:szCs w:val="24"/>
+        </w:rPr>
+      </w:pPr>
+      <w:r>
+        <w:rPr>
+          <w:sz w:val="18"/>
+          <w:szCs w:val="24"/>
+        </w:rPr>
+        <w:t>./fig7_anomaly_detection/evaluator/figure/fig_anomaly_detection_latency.pdf</w:t>
+      </w:r>
+    </w:p>
+    <w:p>
+      <w:pPr>
+        <w:pStyle w:val="af5"/>
+        <w:rPr>
+          <w:sz w:val="18"/>
+          <w:szCs w:val="24"/>
+        </w:rPr>
+      </w:pPr>
+      <w:r>
+        <w:rPr>
+          <w:sz w:val="18"/>
+          <w:szCs w:val="24"/>
+        </w:rPr>
+        <w:t>./fig7_anomaly_detection/evaluator/figure/fig_anomaly_detection_latency_plot.pdf</w:t>
+      </w:r>
+    </w:p>
+    <w:p>
+      <w:pPr>
+        <w:pStyle w:val="af5"/>
+        <w:rPr>
+          <w:sz w:val="18"/>
+          <w:szCs w:val="24"/>
+        </w:rPr>
+      </w:pPr>
+      <w:r>
+        <w:rPr>
+          <w:sz w:val="18"/>
+          <w:szCs w:val="24"/>
+        </w:rPr>
+        <w:t>./fig7_anomaly_detection/generator/build.sh</w:t>
+      </w:r>
+    </w:p>
+    <w:p>
+      <w:pPr>
+        <w:pStyle w:val="af5"/>
+        <w:rPr>
+          <w:sz w:val="18"/>
+          <w:szCs w:val="24"/>
+        </w:rPr>
+      </w:pPr>
+      <w:r>
+        <w:rPr>
+          <w:sz w:val="18"/>
+          <w:szCs w:val="24"/>
+        </w:rPr>
+        <w:t>./fig7_anomaly_detection/generator/CMakeLists.txt</w:t>
+      </w:r>
+    </w:p>
+    <w:p>
+      <w:pPr>
+        <w:pStyle w:val="af5"/>
+        <w:rPr>
+          <w:sz w:val="18"/>
+          <w:szCs w:val="24"/>
+        </w:rPr>
+      </w:pPr>
+      <w:r>
+        <w:rPr>
+          <w:sz w:val="18"/>
+          <w:szCs w:val="24"/>
+        </w:rPr>
+        <w:t>./fig7_anomaly_detection/generator/src/CMakeLists.txt</w:t>
+      </w:r>
+    </w:p>
+    <w:p>
+      <w:pPr>
+        <w:pStyle w:val="af5"/>
+        <w:rPr>
+          <w:sz w:val="18"/>
+          <w:szCs w:val="24"/>
+        </w:rPr>
+      </w:pPr>
+      <w:r>
+        <w:rPr>
+          <w:sz w:val="18"/>
+          <w:szCs w:val="24"/>
+        </w:rPr>
+        <w:t>./fig7_anomaly_detection/generator/</w:t>
+      </w:r>
+      <w:proofErr w:type="spellStart"/>
+      <w:r>
+        <w:rPr>
+          <w:sz w:val="18"/>
+          <w:szCs w:val="24"/>
+        </w:rPr>
+        <w:t>src</w:t>
+      </w:r>
+      <w:proofErr w:type="spellEnd"/>
+      <w:r>
+        <w:rPr>
+          <w:sz w:val="18"/>
+          <w:szCs w:val="24"/>
+        </w:rPr>
+        <w:t>/decoder.hpp</w:t>
+      </w:r>
+    </w:p>
+    <w:p>
+      <w:pPr>
+        <w:pStyle w:val="af5"/>
+        <w:rPr>
+          <w:sz w:val="18"/>
+          <w:szCs w:val="24"/>
+        </w:rPr>
+      </w:pPr>
+      <w:r>
+        <w:rPr>
+          <w:sz w:val="18"/>
+          <w:szCs w:val="24"/>
         </w:rPr>
         <w:lastRenderedPageBreak/>
-        <w:t>./anomaly_detection_artifact_upload/fig7_anomaly_detection/generator/src/syndrome_lattice.hpp</w:t>
-      </w:r>
-    </w:p>
-    <w:p>
-      <w:pPr>
-        <w:pStyle w:val="af5"/>
-        <w:rPr>
-          <w:sz w:val="16"/>
-        </w:rPr>
-      </w:pPr>
-      <w:r>
-        <w:rPr>
-          <w:sz w:val="16"/>
-        </w:rPr>
-        <w:t>./anomaly_detection_artifact_upload/fig7_anomaly_detection/generator/src/syndrome_lattice_base.hpp</w:t>
-      </w:r>
-    </w:p>
-    <w:p>
-      <w:pPr>
-        <w:pStyle w:val="af5"/>
-        <w:rPr>
-          <w:sz w:val="16"/>
-        </w:rPr>
-      </w:pPr>
-      <w:r>
-        <w:rPr>
-          <w:sz w:val="16"/>
-        </w:rPr>
-        <w:t>./anomaly_detection_artifact_upload/fig9_qubit_reduction_by_q3de/build.sh</w:t>
-      </w:r>
-    </w:p>
-    <w:p>
-      <w:pPr>
-        <w:pStyle w:val="af5"/>
-        <w:rPr>
-          <w:sz w:val="16"/>
+        <w:t>./fig7_anomaly_detection/generator/src/error_lattice.hpp</w:t>
+      </w:r>
+    </w:p>
+    <w:p>
+      <w:pPr>
+        <w:pStyle w:val="af5"/>
+        <w:rPr>
+          <w:sz w:val="18"/>
+          <w:szCs w:val="24"/>
+        </w:rPr>
+      </w:pPr>
+      <w:r>
+        <w:rPr>
+          <w:sz w:val="18"/>
+          <w:szCs w:val="24"/>
+        </w:rPr>
+        <w:t>./fig7_anomaly_detection/generator/</w:t>
+      </w:r>
+      <w:proofErr w:type="spellStart"/>
+      <w:r>
+        <w:rPr>
+          <w:sz w:val="18"/>
+          <w:szCs w:val="24"/>
+        </w:rPr>
+        <w:t>src</w:t>
+      </w:r>
+      <w:proofErr w:type="spellEnd"/>
+      <w:r>
+        <w:rPr>
+          <w:sz w:val="18"/>
+          <w:szCs w:val="24"/>
+        </w:rPr>
+        <w:t>/main_anomaly.cpp</w:t>
+      </w:r>
+    </w:p>
+    <w:p>
+      <w:pPr>
+        <w:pStyle w:val="af5"/>
+        <w:rPr>
+          <w:sz w:val="18"/>
+          <w:szCs w:val="24"/>
+        </w:rPr>
+      </w:pPr>
+      <w:r>
+        <w:rPr>
+          <w:sz w:val="18"/>
+          <w:szCs w:val="24"/>
+        </w:rPr>
+        <w:t>./fig7_anomaly_detection/generator/src/main_anomaly_long.cpp</w:t>
+      </w:r>
+    </w:p>
+    <w:p>
+      <w:pPr>
+        <w:pStyle w:val="af5"/>
+        <w:rPr>
+          <w:sz w:val="18"/>
+          <w:szCs w:val="24"/>
+        </w:rPr>
+      </w:pPr>
+      <w:r>
+        <w:rPr>
+          <w:sz w:val="18"/>
+          <w:szCs w:val="24"/>
+        </w:rPr>
+        <w:t>./fig7_anomaly_detection/generator/</w:t>
+      </w:r>
+      <w:proofErr w:type="spellStart"/>
+      <w:r>
+        <w:rPr>
+          <w:sz w:val="18"/>
+          <w:szCs w:val="24"/>
+        </w:rPr>
+        <w:t>src</w:t>
+      </w:r>
+      <w:proofErr w:type="spellEnd"/>
+      <w:r>
+        <w:rPr>
+          <w:sz w:val="18"/>
+          <w:szCs w:val="24"/>
+        </w:rPr>
+        <w:t>/position.hpp</w:t>
+      </w:r>
+    </w:p>
+    <w:p>
+      <w:pPr>
+        <w:pStyle w:val="af5"/>
+        <w:rPr>
+          <w:sz w:val="18"/>
+          <w:szCs w:val="24"/>
+        </w:rPr>
+      </w:pPr>
+      <w:r>
+        <w:rPr>
+          <w:sz w:val="18"/>
+          <w:szCs w:val="24"/>
+        </w:rPr>
+        <w:t>./fig7_anomaly_detection/generator/src/random.hpp</w:t>
+      </w:r>
+    </w:p>
+    <w:p>
+      <w:pPr>
+        <w:pStyle w:val="af5"/>
+        <w:rPr>
+          <w:sz w:val="18"/>
+          <w:szCs w:val="24"/>
+        </w:rPr>
+      </w:pPr>
+      <w:r>
+        <w:rPr>
+          <w:sz w:val="18"/>
+          <w:szCs w:val="24"/>
+        </w:rPr>
+        <w:t>./fig7_anomaly_detection/generator/</w:t>
+      </w:r>
+      <w:proofErr w:type="spellStart"/>
+      <w:r>
+        <w:rPr>
+          <w:sz w:val="18"/>
+          <w:szCs w:val="24"/>
+        </w:rPr>
+        <w:t>src</w:t>
+      </w:r>
+      <w:proofErr w:type="spellEnd"/>
+      <w:r>
+        <w:rPr>
+          <w:sz w:val="18"/>
+          <w:szCs w:val="24"/>
+        </w:rPr>
+        <w:t>/syndrome_lattice.hpp</w:t>
+      </w:r>
+    </w:p>
+    <w:p>
+      <w:pPr>
+        <w:pStyle w:val="af5"/>
+        <w:rPr>
+          <w:sz w:val="18"/>
+          <w:szCs w:val="24"/>
+        </w:rPr>
+      </w:pPr>
+      <w:r>
+        <w:rPr>
+          <w:sz w:val="18"/>
+          <w:szCs w:val="24"/>
+        </w:rPr>
+        <w:t>./fig7_anomaly_detection/generator/src/syndrome_lattice_base.hpp</w:t>
+      </w:r>
+    </w:p>
+    <w:p>
+      <w:pPr>
+        <w:pStyle w:val="af5"/>
+        <w:rPr>
+          <w:sz w:val="18"/>
+          <w:szCs w:val="24"/>
+        </w:rPr>
+      </w:pPr>
+      <w:r>
+        <w:rPr>
+          <w:sz w:val="18"/>
+          <w:szCs w:val="24"/>
+        </w:rPr>
+        <w:t>./fig9_qubit_reduction_by_q3de/build.sh</w:t>
+      </w:r>
+    </w:p>
+    <w:p>
+      <w:pPr>
+        <w:pStyle w:val="af5"/>
+        <w:rPr>
+          <w:sz w:val="18"/>
+          <w:szCs w:val="24"/>
         </w:rPr>
       </w:pPr>
       <w:proofErr w:type="gramStart"/>
       <w:r>
         <w:rPr>
-          <w:sz w:val="16"/>
+          <w:sz w:val="18"/>
+          <w:szCs w:val="24"/>
         </w:rPr>
         <w:t>./</w:t>
       </w:r>
       <w:proofErr w:type="gramEnd"/>
       <w:r>
         <w:rPr>
-          <w:sz w:val="16"/>
-        </w:rPr>
-        <w:t>anomaly_detection_artifact_upload/fig9_qubit_reduction_by_q3de/README.md</w:t>
-      </w:r>
-    </w:p>
-    <w:p>
-      <w:pPr>
-        <w:pStyle w:val="af5"/>
-        <w:rPr>
-          <w:sz w:val="16"/>
-        </w:rPr>
-      </w:pPr>
-      <w:r>
-        <w:rPr>
-          <w:sz w:val="16"/>
-        </w:rPr>
-        <w:t>./anomaly_detection_artifact_upload/fig9_qubit_reduction_by_q3de/calc/fig_applicability_sweep.pdf</w:t>
-      </w:r>
-    </w:p>
-    <w:p>
-      <w:pPr>
-        <w:pStyle w:val="af5"/>
-        <w:rPr>
-          <w:sz w:val="16"/>
+          <w:sz w:val="18"/>
+          <w:szCs w:val="24"/>
+        </w:rPr>
+        <w:t>fig9_qubit_reduction_by_q3de/README.md</w:t>
+      </w:r>
+    </w:p>
+    <w:p>
+      <w:pPr>
+        <w:pStyle w:val="af5"/>
+        <w:rPr>
+          <w:sz w:val="18"/>
+          <w:szCs w:val="24"/>
+        </w:rPr>
+      </w:pPr>
+      <w:r>
+        <w:rPr>
+          <w:sz w:val="18"/>
+          <w:szCs w:val="24"/>
+        </w:rPr>
+        <w:t>./fig9_qubit_reduction_by_q3de/calc/fig_applicability_sweep.pdf</w:t>
+      </w:r>
+    </w:p>
+    <w:p>
+      <w:pPr>
+        <w:pStyle w:val="af5"/>
+        <w:rPr>
+          <w:sz w:val="18"/>
+          <w:szCs w:val="24"/>
         </w:rPr>
       </w:pPr>
       <w:proofErr w:type="gramStart"/>
       <w:r>
         <w:rPr>
-          <w:sz w:val="16"/>
+          <w:sz w:val="18"/>
+          <w:szCs w:val="24"/>
         </w:rPr>
         <w:t>./</w:t>
       </w:r>
       <w:proofErr w:type="gramEnd"/>
       <w:r>
         <w:rPr>
-          <w:sz w:val="16"/>
-        </w:rPr>
-        <w:t>anomaly_detection_artifact_upload/fig9_qubit_reduction_by_q3de/calc/plot_all.py</w:t>
-      </w:r>
-    </w:p>
-    <w:p>
-      <w:pPr>
-        <w:pStyle w:val="af5"/>
-        <w:rPr>
-          <w:sz w:val="16"/>
+          <w:sz w:val="18"/>
+          <w:szCs w:val="24"/>
+        </w:rPr>
+        <w:t>fig9_qubit_reduction_by_q3de/calc/plot_all.py</w:t>
+      </w:r>
+    </w:p>
+    <w:p>
+      <w:pPr>
+        <w:pStyle w:val="af5"/>
+        <w:rPr>
+          <w:sz w:val="18"/>
+          <w:szCs w:val="24"/>
         </w:rPr>
       </w:pPr>
       <w:proofErr w:type="gramStart"/>
       <w:r>
         <w:rPr>
-          <w:sz w:val="16"/>
+          <w:sz w:val="18"/>
+          <w:szCs w:val="24"/>
         </w:rPr>
         <w:t>./</w:t>
       </w:r>
       <w:proofErr w:type="gramEnd"/>
       <w:r>
         <w:rPr>
-          <w:sz w:val="16"/>
-        </w:rPr>
-        <w:t>anomaly_detection_artifact_upload/fig9_qubit_reduction_by_q3de/calc/spawn_freq.py</w:t>
-      </w:r>
-    </w:p>
-    <w:p>
-      <w:pPr>
-        <w:pStyle w:val="af5"/>
-        <w:rPr>
-          <w:sz w:val="16"/>
+          <w:sz w:val="18"/>
+          <w:szCs w:val="24"/>
+        </w:rPr>
+        <w:t>fig9_qubit_reduction_by_q3de/calc/spawn_freq.py</w:t>
+      </w:r>
+    </w:p>
+    <w:p>
+      <w:pPr>
+        <w:pStyle w:val="af5"/>
+        <w:rPr>
+          <w:sz w:val="18"/>
+          <w:szCs w:val="24"/>
         </w:rPr>
       </w:pPr>
       <w:proofErr w:type="gramStart"/>
       <w:r>
         <w:rPr>
-          <w:sz w:val="16"/>
+          <w:sz w:val="18"/>
+          <w:szCs w:val="24"/>
         </w:rPr>
         <w:t>./</w:t>
       </w:r>
       <w:proofErr w:type="gramEnd"/>
       <w:r>
         <w:rPr>
-          <w:sz w:val="16"/>
-        </w:rPr>
-        <w:t>anomaly_detection_artifact_upload/fig9_qubit_reduction_by_q3de/calc/spawn_lifetime.py</w:t>
-      </w:r>
-    </w:p>
-    <w:p>
-      <w:pPr>
-        <w:pStyle w:val="af5"/>
-        <w:rPr>
-          <w:sz w:val="16"/>
+          <w:sz w:val="18"/>
+          <w:szCs w:val="24"/>
+        </w:rPr>
+        <w:t>fig9_qubit_reduction_by_q3de/calc/spawn_lifetime.py</w:t>
+      </w:r>
+    </w:p>
+    <w:p>
+      <w:pPr>
+        <w:pStyle w:val="af5"/>
+        <w:rPr>
+          <w:sz w:val="18"/>
+          <w:szCs w:val="24"/>
         </w:rPr>
       </w:pPr>
       <w:proofErr w:type="gramStart"/>
       <w:r>
         <w:rPr>
-          <w:sz w:val="16"/>
+          <w:sz w:val="18"/>
+          <w:szCs w:val="24"/>
         </w:rPr>
         <w:t>./</w:t>
       </w:r>
       <w:proofErr w:type="gramEnd"/>
       <w:r>
         <w:rPr>
-          <w:sz w:val="16"/>
-        </w:rPr>
-        <w:t>anomaly_detection_artifact_upload/fig9_qubit_reduction_by_q3de/calc/spawn_size.py</w:t>
-      </w:r>
-    </w:p>
-    <w:p>
-      <w:pPr>
-        <w:pStyle w:val="af5"/>
-        <w:rPr>
-          <w:sz w:val="16"/>
+          <w:sz w:val="18"/>
+          <w:szCs w:val="24"/>
+        </w:rPr>
+        <w:t>fig9_qubit_reduction_by_q3de/calc/spawn_size.py</w:t>
+      </w:r>
+    </w:p>
+    <w:p>
+      <w:pPr>
+        <w:pStyle w:val="af5"/>
+        <w:rPr>
+          <w:sz w:val="18"/>
+          <w:szCs w:val="24"/>
         </w:rPr>
       </w:pPr>
       <w:proofErr w:type="gramStart"/>
       <w:r>
         <w:rPr>
-          <w:sz w:val="16"/>
+          <w:sz w:val="18"/>
+          <w:szCs w:val="24"/>
         </w:rPr>
         <w:t>./</w:t>
       </w:r>
       <w:proofErr w:type="gramEnd"/>
       <w:r>
         <w:rPr>
-          <w:sz w:val="16"/>
-        </w:rPr>
-        <w:t>anomaly_detection_artifact_upload/fig9_qubit_reduction_by_q3de/calc/_spawn_common.py</w:t>
-      </w:r>
-    </w:p>
-    <w:p>
-      <w:pPr>
-        <w:pStyle w:val="af5"/>
-        <w:rPr>
-          <w:sz w:val="16"/>
-        </w:rPr>
-      </w:pPr>
-      <w:r>
-        <w:rPr>
-          <w:sz w:val="16"/>
-        </w:rPr>
-        <w:t>./anomaly_detection_artifact_upload/fig9_qubit_reduction_by_q3de/src/main.cpp</w:t>
-      </w:r>
-    </w:p>
-    <w:p>
-      <w:pPr>
-        <w:pStyle w:val="af5"/>
-        <w:rPr>
-          <w:sz w:val="16"/>
+          <w:sz w:val="18"/>
+          <w:szCs w:val="24"/>
+        </w:rPr>
+        <w:t>fig9_qubit_reduction_by_q3de/calc/_spawn_common.py</w:t>
+      </w:r>
+    </w:p>
+    <w:p>
+      <w:pPr>
+        <w:pStyle w:val="af5"/>
+        <w:rPr>
+          <w:sz w:val="18"/>
+          <w:szCs w:val="24"/>
+        </w:rPr>
+      </w:pPr>
+      <w:r>
+        <w:rPr>
+          <w:sz w:val="18"/>
+          <w:szCs w:val="24"/>
+        </w:rPr>
+        <w:t>./fig9_qubit_reduction_by_q3de/</w:t>
+      </w:r>
+      <w:proofErr w:type="spellStart"/>
+      <w:r>
+        <w:rPr>
+          <w:sz w:val="18"/>
+          <w:szCs w:val="24"/>
+        </w:rPr>
+        <w:t>src</w:t>
+      </w:r>
+      <w:proofErr w:type="spellEnd"/>
+      <w:r>
+        <w:rPr>
+          <w:sz w:val="18"/>
+          <w:szCs w:val="24"/>
+        </w:rPr>
+        <w:t>/main.cpp</w:t>
+      </w:r>
+    </w:p>
+    <w:p>
+      <w:pPr>
+        <w:pStyle w:val="af5"/>
+        <w:rPr>
+          <w:sz w:val="18"/>
+          <w:szCs w:val="24"/>
         </w:rPr>
       </w:pPr>
       <w:proofErr w:type="gramStart"/>
       <w:r>
         <w:rPr>
-          <w:sz w:val="16"/>
+          <w:sz w:val="18"/>
+          <w:szCs w:val="24"/>
         </w:rPr>
         <w:t>./</w:t>
       </w:r>
       <w:proofErr w:type="gramEnd"/>
       <w:r>
         <w:rPr>
-          <w:sz w:val="16"/>
-        </w:rPr>
-        <w:t>anomaly_detection_artifact_upload/tab4_fpga_implementation/README.md</w:t>
-      </w:r>
-    </w:p>
-    <w:p>
-      <w:pPr>
-        <w:pStyle w:val="af5"/>
-        <w:rPr>
-          <w:sz w:val="16"/>
-        </w:rPr>
-      </w:pPr>
-      <w:r>
-        <w:rPr>
-          <w:sz w:val="16"/>
-        </w:rPr>
-        <w:t>./anomaly_detection_artifact_upload/tab4_fpga_implementation/without_anomaly/tbench.cpp</w:t>
-      </w:r>
-    </w:p>
-    <w:p>
-      <w:pPr>
-        <w:pStyle w:val="af5"/>
-        <w:rPr>
-          <w:sz w:val="16"/>
+          <w:sz w:val="18"/>
+          <w:szCs w:val="24"/>
+        </w:rPr>
+        <w:t>tab4_fpga_implementation/README.md</w:t>
+      </w:r>
+    </w:p>
+    <w:p>
+      <w:pPr>
+        <w:pStyle w:val="af5"/>
+        <w:rPr>
+          <w:sz w:val="18"/>
+          <w:szCs w:val="24"/>
+        </w:rPr>
+      </w:pPr>
+      <w:r>
+        <w:rPr>
+          <w:sz w:val="18"/>
+          <w:szCs w:val="24"/>
+        </w:rPr>
+        <w:t>./tab4_fpga_implementation/</w:t>
+      </w:r>
+      <w:r>
+        <w:rPr>
+          <w:sz w:val="18"/>
+          <w:szCs w:val="24"/>
+        </w:rPr>
+        <w:t>40-BASE</w:t>
+      </w:r>
+      <w:r>
+        <w:rPr>
+          <w:sz w:val="18"/>
+          <w:szCs w:val="24"/>
+        </w:rPr>
+        <w:t>/tbench.cpp</w:t>
+      </w:r>
+    </w:p>
+    <w:p>
+      <w:pPr>
+        <w:pStyle w:val="af5"/>
+        <w:rPr>
+          <w:sz w:val="18"/>
+          <w:szCs w:val="24"/>
         </w:rPr>
       </w:pPr>
       <w:proofErr w:type="gramStart"/>
       <w:r>
         <w:rPr>
-          <w:sz w:val="16"/>
+          <w:sz w:val="18"/>
+          <w:szCs w:val="24"/>
         </w:rPr>
         <w:t>./</w:t>
       </w:r>
       <w:proofErr w:type="gramEnd"/>
       <w:r>
         <w:rPr>
-          <w:sz w:val="16"/>
-        </w:rPr>
-        <w:t>anomaly_detection_artifact_upload/tab4_fpga_implementation/without_anomaly/benchmark/build_graph.py</w:t>
-      </w:r>
-    </w:p>
-    <w:p>
-      <w:pPr>
-        <w:pStyle w:val="af5"/>
-        <w:rPr>
-          <w:sz w:val="16"/>
-        </w:rPr>
-      </w:pPr>
-      <w:r>
-        <w:rPr>
-          <w:sz w:val="16"/>
-        </w:rPr>
-        <w:t>./anomaly_detection_artifact_upload/tab4_fpga_implementation/without_anomaly/benchmark/CMakeLists.txt</w:t>
-      </w:r>
-    </w:p>
-    <w:p>
-      <w:pPr>
-        <w:pStyle w:val="af5"/>
-        <w:rPr>
-          <w:sz w:val="16"/>
-        </w:rPr>
-      </w:pPr>
-      <w:r>
-        <w:rPr>
-          <w:sz w:val="16"/>
-        </w:rPr>
-        <w:t>./anomaly_detection_artifact_upload/tab4_fpga_implementation/without_anomaly/benchmark/main.cpp</w:t>
-      </w:r>
-    </w:p>
-    <w:p>
-      <w:pPr>
-        <w:pStyle w:val="af5"/>
-        <w:rPr>
-          <w:sz w:val="16"/>
+          <w:sz w:val="18"/>
+          <w:szCs w:val="24"/>
+        </w:rPr>
+        <w:t>tab4_fpga_implementation/</w:t>
+      </w:r>
+      <w:r>
+        <w:rPr>
+          <w:sz w:val="18"/>
+          <w:szCs w:val="24"/>
+        </w:rPr>
+        <w:t>40-BASE</w:t>
+      </w:r>
+      <w:r>
+        <w:rPr>
+          <w:sz w:val="18"/>
+          <w:szCs w:val="24"/>
+        </w:rPr>
+        <w:t>/benchmark/build_graph.py</w:t>
+      </w:r>
+    </w:p>
+    <w:p>
+      <w:pPr>
+        <w:pStyle w:val="af5"/>
+        <w:rPr>
+          <w:sz w:val="18"/>
+          <w:szCs w:val="24"/>
+        </w:rPr>
+      </w:pPr>
+      <w:r>
+        <w:rPr>
+          <w:sz w:val="18"/>
+          <w:szCs w:val="24"/>
+        </w:rPr>
+        <w:t>./tab4_fpga_implementation/</w:t>
+      </w:r>
+      <w:r>
+        <w:rPr>
+          <w:sz w:val="18"/>
+          <w:szCs w:val="24"/>
+        </w:rPr>
+        <w:t>40-BASE</w:t>
+      </w:r>
+      <w:r>
+        <w:rPr>
+          <w:sz w:val="18"/>
+          <w:szCs w:val="24"/>
+        </w:rPr>
+        <w:t>/benchmark/CMakeLists.txt</w:t>
+      </w:r>
+    </w:p>
+    <w:p>
+      <w:pPr>
+        <w:pStyle w:val="af5"/>
+        <w:rPr>
+          <w:sz w:val="18"/>
+          <w:szCs w:val="24"/>
+        </w:rPr>
+      </w:pPr>
+      <w:r>
+        <w:rPr>
+          <w:sz w:val="18"/>
+          <w:szCs w:val="24"/>
+        </w:rPr>
+        <w:t>./tab4_fpga_implementation/</w:t>
+      </w:r>
+      <w:r>
+        <w:rPr>
+          <w:sz w:val="18"/>
+          <w:szCs w:val="24"/>
+        </w:rPr>
+        <w:t>40-BASE</w:t>
+      </w:r>
+      <w:r>
+        <w:rPr>
+          <w:sz w:val="18"/>
+          <w:szCs w:val="24"/>
+        </w:rPr>
+        <w:t>/benchmark/main.cpp</w:t>
+      </w:r>
+    </w:p>
+    <w:p>
+      <w:pPr>
+        <w:pStyle w:val="af5"/>
+        <w:rPr>
+          <w:sz w:val="18"/>
+          <w:szCs w:val="24"/>
         </w:rPr>
       </w:pPr>
       <w:proofErr w:type="gramStart"/>
       <w:r>
         <w:rPr>
-          <w:sz w:val="16"/>
+          <w:sz w:val="18"/>
+          <w:szCs w:val="24"/>
         </w:rPr>
         <w:t>./</w:t>
       </w:r>
       <w:proofErr w:type="gramEnd"/>
       <w:r>
         <w:rPr>
-          <w:sz w:val="16"/>
-        </w:rPr>
-        <w:t>anomaly_detection_artifact_upload/tab4_fpga_implementation/without_anomaly/benchmark/tbench.h</w:t>
-      </w:r>
-    </w:p>
-    <w:p>
-      <w:pPr>
-        <w:pStyle w:val="af5"/>
-        <w:rPr>
-          <w:sz w:val="16"/>
-        </w:rPr>
-      </w:pPr>
-      <w:r>
-        <w:rPr>
-          <w:sz w:val="16"/>
-        </w:rPr>
-        <w:t>./anomaly_detection_artifact_upload/tab4_fpga_implementation/without_anomaly/benchmark/tbench_io.cpp</w:t>
-      </w:r>
-    </w:p>
-    <w:p>
-      <w:pPr>
-        <w:pStyle w:val="af5"/>
-        <w:rPr>
-          <w:sz w:val="16"/>
-        </w:rPr>
-      </w:pPr>
-      <w:r>
-        <w:rPr>
-          <w:sz w:val="16"/>
-        </w:rPr>
-        <w:t>./anomaly_detection_artifact_upload/tab4_fpga_implementation/without_anomaly/benchmark/tbench_match.cpp</w:t>
-      </w:r>
-    </w:p>
-    <w:p>
-      <w:pPr>
-        <w:pStyle w:val="af5"/>
-        <w:rPr>
-          <w:sz w:val="16"/>
-        </w:rPr>
-      </w:pPr>
-      <w:r>
-        <w:rPr>
-          <w:sz w:val="16"/>
-        </w:rPr>
-        <w:t>./anomaly_detection_artifact_upload/tab4_fpga_implementation/without_anomaly/benchmark/tbench_util.cpp</w:t>
-      </w:r>
-    </w:p>
-    <w:p>
-      <w:pPr>
-        <w:pStyle w:val="af5"/>
-        <w:rPr>
-          <w:sz w:val="16"/>
-        </w:rPr>
-      </w:pPr>
-      <w:r>
-        <w:rPr>
-          <w:sz w:val="16"/>
-        </w:rPr>
-        <w:t>./anomaly_detection_artifact_upload/tab4_fpga_implementation/without_anomaly/benchmark/tbench_visualize.cpp</w:t>
-      </w:r>
-    </w:p>
-    <w:p>
-      <w:pPr>
-        <w:pStyle w:val="af5"/>
-        <w:rPr>
-          <w:sz w:val="16"/>
-        </w:rPr>
-      </w:pPr>
-      <w:r>
-        <w:rPr>
-          <w:sz w:val="16"/>
-        </w:rPr>
-        <w:t>./anomaly_detection_artifact_upload/tab4_fpga_implementation/with_anomaly/tbench.cpp</w:t>
-      </w:r>
-    </w:p>
-    <w:p>
-      <w:pPr>
-        <w:pStyle w:val="af5"/>
-        <w:rPr>
-          <w:sz w:val="16"/>
+          <w:sz w:val="18"/>
+          <w:szCs w:val="24"/>
+        </w:rPr>
+        <w:t>tab4_fpga_implementation/</w:t>
+      </w:r>
+      <w:r>
+        <w:rPr>
+          <w:sz w:val="18"/>
+          <w:szCs w:val="24"/>
+        </w:rPr>
+        <w:t>40-BASE</w:t>
+      </w:r>
+      <w:r>
+        <w:rPr>
+          <w:sz w:val="18"/>
+          <w:szCs w:val="24"/>
+        </w:rPr>
+        <w:t>/benchmark/</w:t>
+      </w:r>
+      <w:proofErr w:type="spellStart"/>
+      <w:r>
+        <w:rPr>
+          <w:sz w:val="18"/>
+          <w:szCs w:val="24"/>
+        </w:rPr>
+        <w:t>tbench.h</w:t>
+      </w:r>
+      <w:proofErr w:type="spellEnd"/>
+    </w:p>
+    <w:p>
+      <w:pPr>
+        <w:pStyle w:val="af5"/>
+        <w:rPr>
+          <w:sz w:val="18"/>
+          <w:szCs w:val="24"/>
+        </w:rPr>
+      </w:pPr>
+      <w:r>
+        <w:rPr>
+          <w:sz w:val="18"/>
+          <w:szCs w:val="24"/>
+        </w:rPr>
+        <w:t>./tab4_fpga_implementation/</w:t>
+      </w:r>
+      <w:r>
+        <w:rPr>
+          <w:sz w:val="18"/>
+          <w:szCs w:val="24"/>
+        </w:rPr>
+        <w:t>40-BASE</w:t>
+      </w:r>
+      <w:r>
+        <w:rPr>
+          <w:sz w:val="18"/>
+          <w:szCs w:val="24"/>
+        </w:rPr>
+        <w:t>/benchmark/tbench_io.cpp</w:t>
+      </w:r>
+    </w:p>
+    <w:p>
+      <w:pPr>
+        <w:pStyle w:val="af5"/>
+        <w:rPr>
+          <w:sz w:val="18"/>
+          <w:szCs w:val="24"/>
+        </w:rPr>
+      </w:pPr>
+      <w:r>
+        <w:rPr>
+          <w:sz w:val="18"/>
+          <w:szCs w:val="24"/>
+        </w:rPr>
+        <w:t>./tab4_fpga_implementation/</w:t>
+      </w:r>
+      <w:r>
+        <w:rPr>
+          <w:sz w:val="18"/>
+          <w:szCs w:val="24"/>
+        </w:rPr>
+        <w:t>40-BASE</w:t>
+      </w:r>
+      <w:r>
+        <w:rPr>
+          <w:sz w:val="18"/>
+          <w:szCs w:val="24"/>
+        </w:rPr>
+        <w:t>/benchmark/tbench_match.cpp</w:t>
+      </w:r>
+    </w:p>
+    <w:p>
+      <w:pPr>
+        <w:pStyle w:val="af5"/>
+        <w:rPr>
+          <w:sz w:val="18"/>
+          <w:szCs w:val="24"/>
+        </w:rPr>
+      </w:pPr>
+      <w:r>
+        <w:rPr>
+          <w:sz w:val="18"/>
+          <w:szCs w:val="24"/>
+        </w:rPr>
+        <w:t>./tab4_fpga_implementation/</w:t>
+      </w:r>
+      <w:r>
+        <w:rPr>
+          <w:sz w:val="18"/>
+          <w:szCs w:val="24"/>
+        </w:rPr>
+        <w:t>40-BASE</w:t>
+      </w:r>
+      <w:r>
+        <w:rPr>
+          <w:sz w:val="18"/>
+          <w:szCs w:val="24"/>
+        </w:rPr>
+        <w:t>/benchmark/tbench_util.cpp</w:t>
+      </w:r>
+    </w:p>
+    <w:p>
+      <w:pPr>
+        <w:pStyle w:val="af5"/>
+        <w:rPr>
+          <w:sz w:val="18"/>
+          <w:szCs w:val="24"/>
+        </w:rPr>
+      </w:pPr>
+      <w:r>
+        <w:rPr>
+          <w:sz w:val="18"/>
+          <w:szCs w:val="24"/>
+        </w:rPr>
+        <w:t>./tab4_fpga_implementation/</w:t>
+      </w:r>
+      <w:r>
+        <w:rPr>
+          <w:sz w:val="18"/>
+          <w:szCs w:val="24"/>
+        </w:rPr>
+        <w:t>40-BASE</w:t>
+      </w:r>
+      <w:r>
+        <w:rPr>
+          <w:sz w:val="18"/>
+          <w:szCs w:val="24"/>
+        </w:rPr>
+        <w:t>/benchmark/tbench_visualize.cpp</w:t>
+      </w:r>
+    </w:p>
+    <w:p>
+      <w:pPr>
+        <w:pStyle w:val="af5"/>
+        <w:rPr>
+          <w:sz w:val="18"/>
+          <w:szCs w:val="24"/>
+        </w:rPr>
+      </w:pPr>
+      <w:r>
+        <w:rPr>
+          <w:sz w:val="18"/>
+          <w:szCs w:val="24"/>
+        </w:rPr>
+        <w:t>./tab4_fpga_implementation/40-</w:t>
+      </w:r>
+      <w:r>
+        <w:rPr>
+          <w:sz w:val="18"/>
+          <w:szCs w:val="24"/>
+        </w:rPr>
+        <w:t>Q3DE</w:t>
+      </w:r>
+      <w:r>
+        <w:rPr>
+          <w:sz w:val="18"/>
+          <w:szCs w:val="24"/>
+        </w:rPr>
+        <w:t>/tbench.cpp</w:t>
+      </w:r>
+    </w:p>
+    <w:p>
+      <w:pPr>
+        <w:pStyle w:val="af5"/>
+        <w:rPr>
+          <w:sz w:val="18"/>
+          <w:szCs w:val="24"/>
         </w:rPr>
       </w:pPr>
       <w:proofErr w:type="gramStart"/>
       <w:r>
         <w:rPr>
-          <w:sz w:val="16"/>
+          <w:sz w:val="18"/>
+          <w:szCs w:val="24"/>
         </w:rPr>
         <w:t>./</w:t>
       </w:r>
       <w:proofErr w:type="gramEnd"/>
       <w:r>
         <w:rPr>
-          <w:sz w:val="16"/>
-        </w:rPr>
-        <w:t>anomaly_detection_artifact_upload/tab4_fpga_implementation/with_anomaly/benchmark/build_graph.py</w:t>
-      </w:r>
-    </w:p>
-    <w:p>
-      <w:pPr>
-        <w:pStyle w:val="af5"/>
-        <w:rPr>
-          <w:sz w:val="16"/>
-        </w:rPr>
-      </w:pPr>
-      <w:r>
-        <w:rPr>
-          <w:sz w:val="16"/>
-        </w:rPr>
-        <w:t>./anomaly_detection_artifact_upload/tab4_fpga_implementation/with_anomaly/benchmark/CMakeLists.txt</w:t>
-      </w:r>
-    </w:p>
-    <w:p>
-      <w:pPr>
-        <w:pStyle w:val="af5"/>
-        <w:rPr>
-          <w:sz w:val="16"/>
-        </w:rPr>
-      </w:pPr>
-      <w:r>
-        <w:rPr>
-          <w:sz w:val="16"/>
-        </w:rPr>
-        <w:t>./anomaly_detection_artifact_upload/tab4_fpga_implementation/with_anomaly/benchmark/main.cpp</w:t>
-      </w:r>
-    </w:p>
-    <w:p>
-      <w:pPr>
-        <w:pStyle w:val="af5"/>
-        <w:rPr>
-          <w:sz w:val="16"/>
+          <w:sz w:val="18"/>
+          <w:szCs w:val="24"/>
+        </w:rPr>
+        <w:t>tab4_fpga_implementation/40-Q3DE/benchmark/build_graph.py</w:t>
+      </w:r>
+    </w:p>
+    <w:p>
+      <w:pPr>
+        <w:pStyle w:val="af5"/>
+        <w:rPr>
+          <w:sz w:val="18"/>
+          <w:szCs w:val="24"/>
+        </w:rPr>
+      </w:pPr>
+      <w:r>
+        <w:rPr>
+          <w:sz w:val="18"/>
+          <w:szCs w:val="24"/>
+        </w:rPr>
+        <w:t>./tab4_fpga_implementation/40-Q3DE/benchmark/CMakeLists.txt</w:t>
+      </w:r>
+    </w:p>
+    <w:p>
+      <w:pPr>
+        <w:pStyle w:val="af5"/>
+        <w:rPr>
+          <w:sz w:val="18"/>
+          <w:szCs w:val="24"/>
+        </w:rPr>
+      </w:pPr>
+      <w:r>
+        <w:rPr>
+          <w:sz w:val="18"/>
+          <w:szCs w:val="24"/>
+        </w:rPr>
+        <w:t>./tab4_fpga_implementation/40-</w:t>
+      </w:r>
+      <w:r>
+        <w:rPr>
+          <w:sz w:val="18"/>
+          <w:szCs w:val="24"/>
+        </w:rPr>
+        <w:t>Q3DE</w:t>
+      </w:r>
+      <w:r>
+        <w:rPr>
+          <w:sz w:val="18"/>
+          <w:szCs w:val="24"/>
+        </w:rPr>
+        <w:t>/benchmark/main.cpp</w:t>
+      </w:r>
+    </w:p>
+    <w:p>
+      <w:pPr>
+        <w:pStyle w:val="af5"/>
+        <w:rPr>
+          <w:sz w:val="18"/>
+          <w:szCs w:val="24"/>
         </w:rPr>
       </w:pPr>
       <w:proofErr w:type="gramStart"/>
       <w:r>
         <w:rPr>
-          <w:sz w:val="16"/>
+          <w:sz w:val="18"/>
+          <w:szCs w:val="24"/>
         </w:rPr>
         <w:t>./</w:t>
       </w:r>
       <w:proofErr w:type="gramEnd"/>
       <w:r>
         <w:rPr>
-          <w:sz w:val="16"/>
-        </w:rPr>
-        <w:t>anomaly_detection_artifact_upload/tab4_fpga_implementation/with_anomaly/benchmark/tbench.h</w:t>
-      </w:r>
-    </w:p>
-    <w:p>
-      <w:pPr>
-        <w:pStyle w:val="af5"/>
-        <w:rPr>
-          <w:sz w:val="16"/>
-        </w:rPr>
-      </w:pPr>
-      <w:r>
-        <w:rPr>
-          <w:sz w:val="16"/>
-        </w:rPr>
-        <w:t>./anomaly_detection_artifact_upload/tab4_fpga_implementation/with_anomaly/benchmark/tbench_io.cpp</w:t>
-      </w:r>
-    </w:p>
-    <w:p>
-      <w:pPr>
-        <w:pStyle w:val="af5"/>
-        <w:rPr>
-          <w:sz w:val="16"/>
-        </w:rPr>
-      </w:pPr>
-      <w:r>
-        <w:rPr>
-          <w:sz w:val="16"/>
-        </w:rPr>
-        <w:t>./anomaly_detection_artifact_upload/tab4_fpga_implementation/with_anomaly/benchmark/tbench_match.cpp</w:t>
-      </w:r>
-    </w:p>
-    <w:p>
-      <w:pPr>
-        <w:pStyle w:val="af5"/>
-        <w:rPr>
-          <w:sz w:val="16"/>
-        </w:rPr>
-      </w:pPr>
-      <w:r>
-        <w:rPr>
-          <w:sz w:val="16"/>
-        </w:rPr>
-        <w:t>./anomaly_detection_artifact_upload/tab4_fpga_implementation/with_anomaly/benchmark/tbench_util.cpp</w:t>
-      </w:r>
-    </w:p>
-    <w:p>
-      <w:pPr>
-        <w:pStyle w:val="af5"/>
-        <w:rPr>
-          <w:sz w:val="16"/>
-        </w:rPr>
-      </w:pPr>
-      <w:r>
-        <w:rPr>
-          <w:sz w:val="16"/>
-        </w:rPr>
-        <w:t>./anomaly_detection_artifact_upload/tab4_fpga_implementation/with_anomaly/benchmark/tbench_visualize.cpp</w:t>
-      </w:r>
-    </w:p>
-    <w:p>
-      <w:pPr>
-        <w:ind w:left="210" w:hangingChars="100" w:hanging="210"/>
-        <w:rPr>
-          <w:sz w:val="21"/>
-          <w:szCs w:val="21"/>
-          <w:lang w:eastAsia="ja-JP"/>
+          <w:sz w:val="18"/>
+          <w:szCs w:val="24"/>
+        </w:rPr>
+        <w:t>tab4_fpga_implementation/40-</w:t>
+      </w:r>
+      <w:r>
+        <w:rPr>
+          <w:sz w:val="18"/>
+          <w:szCs w:val="24"/>
+        </w:rPr>
+        <w:t>Q3DE</w:t>
+      </w:r>
+      <w:r>
+        <w:rPr>
+          <w:sz w:val="18"/>
+          <w:szCs w:val="24"/>
+        </w:rPr>
+        <w:t>/benchmark/tbench.h</w:t>
+      </w:r>
+    </w:p>
+    <w:p>
+      <w:pPr>
+        <w:pStyle w:val="af5"/>
+        <w:rPr>
+          <w:sz w:val="18"/>
+          <w:szCs w:val="24"/>
+        </w:rPr>
+      </w:pPr>
+      <w:r>
+        <w:rPr>
+          <w:sz w:val="18"/>
+          <w:szCs w:val="24"/>
+        </w:rPr>
+        <w:t>./tab4_fpga_implementation/40-</w:t>
+      </w:r>
+      <w:r>
+        <w:rPr>
+          <w:sz w:val="18"/>
+          <w:szCs w:val="24"/>
+        </w:rPr>
+        <w:t>Q3DE</w:t>
+      </w:r>
+      <w:r>
+        <w:rPr>
+          <w:sz w:val="18"/>
+          <w:szCs w:val="24"/>
+        </w:rPr>
+        <w:t>/benchmark/tbench_io.cpp</w:t>
+      </w:r>
+    </w:p>
+    <w:p>
+      <w:pPr>
+        <w:pStyle w:val="af5"/>
+        <w:rPr>
+          <w:sz w:val="18"/>
+          <w:szCs w:val="24"/>
+        </w:rPr>
+      </w:pPr>
+      <w:r>
+        <w:rPr>
+          <w:sz w:val="18"/>
+          <w:szCs w:val="24"/>
+        </w:rPr>
+        <w:t>./tab4_fpga_implementation/40-</w:t>
+      </w:r>
+      <w:r>
+        <w:rPr>
+          <w:sz w:val="18"/>
+          <w:szCs w:val="24"/>
+        </w:rPr>
+        <w:t>Q3DE</w:t>
+      </w:r>
+      <w:r>
+        <w:rPr>
+          <w:sz w:val="18"/>
+          <w:szCs w:val="24"/>
+        </w:rPr>
+        <w:t>/benchmark/tbench_match.cpp</w:t>
+      </w:r>
+    </w:p>
+    <w:p>
+      <w:pPr>
+        <w:pStyle w:val="af5"/>
+        <w:rPr>
+          <w:sz w:val="18"/>
+          <w:szCs w:val="24"/>
+        </w:rPr>
+      </w:pPr>
+      <w:r>
+        <w:rPr>
+          <w:sz w:val="18"/>
+          <w:szCs w:val="24"/>
+        </w:rPr>
+        <w:t>./tab4_fpga_implementation/40-</w:t>
+      </w:r>
+      <w:r>
+        <w:rPr>
+          <w:sz w:val="18"/>
+          <w:szCs w:val="24"/>
+        </w:rPr>
+        <w:t>Q3DE</w:t>
+      </w:r>
+      <w:r>
+        <w:rPr>
+          <w:sz w:val="18"/>
+          <w:szCs w:val="24"/>
+        </w:rPr>
+        <w:t>/benchmark/tbench_util.cpp</w:t>
+      </w:r>
+    </w:p>
+    <w:p>
+      <w:pPr>
+        <w:pStyle w:val="af5"/>
+        <w:rPr>
+          <w:sz w:val="18"/>
+          <w:szCs w:val="24"/>
+        </w:rPr>
+      </w:pPr>
+      <w:r>
+        <w:rPr>
+          <w:sz w:val="18"/>
+          <w:szCs w:val="24"/>
+        </w:rPr>
+        <w:t>./tab4_fpga_implementation/40-</w:t>
+      </w:r>
+      <w:r>
+        <w:rPr>
+          <w:sz w:val="18"/>
+          <w:szCs w:val="24"/>
+        </w:rPr>
+        <w:t>Q3DE</w:t>
+      </w:r>
+      <w:r>
+        <w:rPr>
+          <w:sz w:val="18"/>
+          <w:szCs w:val="24"/>
+        </w:rPr>
+        <w:t>/benchmark/tbench_visualize.cpp</w:t>
+      </w:r>
+    </w:p>
+    <w:p>
+      <w:pPr>
+        <w:pStyle w:val="af5"/>
+        <w:rPr>
+          <w:sz w:val="18"/>
+          <w:szCs w:val="24"/>
+        </w:rPr>
+      </w:pPr>
+      <w:r>
+        <w:rPr>
+          <w:sz w:val="18"/>
+          <w:szCs w:val="24"/>
+        </w:rPr>
+        <w:t>./tab4_fpga_implementation/</w:t>
+      </w:r>
+      <w:r>
+        <w:rPr>
+          <w:sz w:val="18"/>
+          <w:szCs w:val="24"/>
+        </w:rPr>
+        <w:t>8</w:t>
+      </w:r>
+      <w:r>
+        <w:rPr>
+          <w:sz w:val="18"/>
+          <w:szCs w:val="24"/>
+        </w:rPr>
+        <w:t>0-BASE/tbench.cpp</w:t>
+      </w:r>
+    </w:p>
+    <w:p>
+      <w:pPr>
+        <w:pStyle w:val="af5"/>
+        <w:rPr>
+          <w:sz w:val="18"/>
+          <w:szCs w:val="24"/>
+        </w:rPr>
+      </w:pPr>
+      <w:proofErr w:type="gramStart"/>
+      <w:r>
+        <w:rPr>
+          <w:sz w:val="18"/>
+          <w:szCs w:val="24"/>
+        </w:rPr>
+        <w:t>./</w:t>
+      </w:r>
+      <w:proofErr w:type="gramEnd"/>
+      <w:r>
+        <w:rPr>
+          <w:sz w:val="18"/>
+          <w:szCs w:val="24"/>
+        </w:rPr>
+        <w:t>tab4_fpga_implementation/</w:t>
+      </w:r>
+      <w:r>
+        <w:rPr>
+          <w:sz w:val="18"/>
+          <w:szCs w:val="24"/>
+        </w:rPr>
+        <w:t>8</w:t>
+      </w:r>
+      <w:r>
+        <w:rPr>
+          <w:sz w:val="18"/>
+          <w:szCs w:val="24"/>
+        </w:rPr>
+        <w:t>0-BASE/benchmark/build_graph.py</w:t>
+      </w:r>
+    </w:p>
+    <w:p>
+      <w:pPr>
+        <w:pStyle w:val="af5"/>
+        <w:rPr>
+          <w:sz w:val="18"/>
+          <w:szCs w:val="24"/>
+        </w:rPr>
+      </w:pPr>
+      <w:r>
+        <w:rPr>
+          <w:sz w:val="18"/>
+          <w:szCs w:val="24"/>
+        </w:rPr>
+        <w:t>./tab4_fpga_implementation/</w:t>
+      </w:r>
+      <w:r>
+        <w:rPr>
+          <w:sz w:val="18"/>
+          <w:szCs w:val="24"/>
+        </w:rPr>
+        <w:t>8</w:t>
+      </w:r>
+      <w:r>
+        <w:rPr>
+          <w:sz w:val="18"/>
+          <w:szCs w:val="24"/>
+        </w:rPr>
+        <w:t>0-BASE/benchmark/CMakeLists.txt</w:t>
+      </w:r>
+    </w:p>
+    <w:p>
+      <w:pPr>
+        <w:pStyle w:val="af5"/>
+        <w:rPr>
+          <w:sz w:val="18"/>
+          <w:szCs w:val="24"/>
+        </w:rPr>
+      </w:pPr>
+      <w:r>
+        <w:rPr>
+          <w:sz w:val="18"/>
+          <w:szCs w:val="24"/>
+        </w:rPr>
+        <w:t>./tab4_fpga_implementation/</w:t>
+      </w:r>
+      <w:r>
+        <w:rPr>
+          <w:sz w:val="18"/>
+          <w:szCs w:val="24"/>
+        </w:rPr>
+        <w:t>8</w:t>
+      </w:r>
+      <w:r>
+        <w:rPr>
+          <w:sz w:val="18"/>
+          <w:szCs w:val="24"/>
+        </w:rPr>
+        <w:t>0-BASE/benchmark/main.cpp</w:t>
+      </w:r>
+    </w:p>
+    <w:p>
+      <w:pPr>
+        <w:pStyle w:val="af5"/>
+        <w:rPr>
+          <w:sz w:val="18"/>
+          <w:szCs w:val="24"/>
+        </w:rPr>
+      </w:pPr>
+      <w:proofErr w:type="gramStart"/>
+      <w:r>
+        <w:rPr>
+          <w:sz w:val="18"/>
+          <w:szCs w:val="24"/>
+        </w:rPr>
+        <w:t>./</w:t>
+      </w:r>
+      <w:proofErr w:type="gramEnd"/>
+      <w:r>
+        <w:rPr>
+          <w:sz w:val="18"/>
+          <w:szCs w:val="24"/>
+        </w:rPr>
+        <w:t>tab4_fpga_implementation/</w:t>
+      </w:r>
+      <w:r>
+        <w:rPr>
+          <w:sz w:val="18"/>
+          <w:szCs w:val="24"/>
+        </w:rPr>
+        <w:t>8</w:t>
+      </w:r>
+      <w:r>
+        <w:rPr>
+          <w:sz w:val="18"/>
+          <w:szCs w:val="24"/>
+        </w:rPr>
+        <w:t>0-BASE/benchmark/</w:t>
+      </w:r>
+      <w:proofErr w:type="spellStart"/>
+      <w:r>
+        <w:rPr>
+          <w:sz w:val="18"/>
+          <w:szCs w:val="24"/>
+        </w:rPr>
+        <w:t>tbench.h</w:t>
+      </w:r>
+      <w:proofErr w:type="spellEnd"/>
+    </w:p>
+    <w:p>
+      <w:pPr>
+        <w:pStyle w:val="af5"/>
+        <w:rPr>
+          <w:sz w:val="18"/>
+          <w:szCs w:val="24"/>
+        </w:rPr>
+      </w:pPr>
+      <w:r>
+        <w:rPr>
+          <w:sz w:val="18"/>
+          <w:szCs w:val="24"/>
+        </w:rPr>
+        <w:t>./tab4_fpga_implementation/</w:t>
+      </w:r>
+      <w:r>
+        <w:rPr>
+          <w:sz w:val="18"/>
+          <w:szCs w:val="24"/>
+        </w:rPr>
+        <w:t>8</w:t>
+      </w:r>
+      <w:r>
+        <w:rPr>
+          <w:sz w:val="18"/>
+          <w:szCs w:val="24"/>
+        </w:rPr>
+        <w:t>0-BASE/benchmark/tbench_io.cpp</w:t>
+      </w:r>
+    </w:p>
+    <w:p>
+      <w:pPr>
+        <w:pStyle w:val="af5"/>
+        <w:rPr>
+          <w:sz w:val="18"/>
+          <w:szCs w:val="24"/>
+        </w:rPr>
+      </w:pPr>
+      <w:r>
+        <w:rPr>
+          <w:sz w:val="18"/>
+          <w:szCs w:val="24"/>
+        </w:rPr>
+        <w:t>./tab4_fpga_implementation/</w:t>
+      </w:r>
+      <w:r>
+        <w:rPr>
+          <w:sz w:val="18"/>
+          <w:szCs w:val="24"/>
+        </w:rPr>
+        <w:t>8</w:t>
+      </w:r>
+      <w:r>
+        <w:rPr>
+          <w:sz w:val="18"/>
+          <w:szCs w:val="24"/>
+        </w:rPr>
+        <w:t>0-BASE/benchmark/tbench_match.cpp</w:t>
+      </w:r>
+    </w:p>
+    <w:p>
+      <w:pPr>
+        <w:pStyle w:val="af5"/>
+        <w:rPr>
+          <w:sz w:val="18"/>
+          <w:szCs w:val="24"/>
+        </w:rPr>
+      </w:pPr>
+      <w:r>
+        <w:rPr>
+          <w:sz w:val="18"/>
+          <w:szCs w:val="24"/>
+        </w:rPr>
+        <w:t>./tab4_fpga_implementation/</w:t>
+      </w:r>
+      <w:r>
+        <w:rPr>
+          <w:sz w:val="18"/>
+          <w:szCs w:val="24"/>
+        </w:rPr>
+        <w:t>8</w:t>
+      </w:r>
+      <w:r>
+        <w:rPr>
+          <w:sz w:val="18"/>
+          <w:szCs w:val="24"/>
+        </w:rPr>
+        <w:t>0-BASE/benchmark/tbench_util.cpp</w:t>
+      </w:r>
+    </w:p>
+    <w:p>
+      <w:pPr>
+        <w:pStyle w:val="af5"/>
+        <w:rPr>
+          <w:sz w:val="18"/>
+          <w:szCs w:val="24"/>
+        </w:rPr>
+      </w:pPr>
+      <w:r>
+        <w:rPr>
+          <w:sz w:val="18"/>
+          <w:szCs w:val="24"/>
+        </w:rPr>
+        <w:t>./tab4_fpga_implementation/</w:t>
+      </w:r>
+      <w:r>
+        <w:rPr>
+          <w:sz w:val="18"/>
+          <w:szCs w:val="24"/>
+        </w:rPr>
+        <w:t>8</w:t>
+      </w:r>
+      <w:r>
+        <w:rPr>
+          <w:sz w:val="18"/>
+          <w:szCs w:val="24"/>
+        </w:rPr>
+        <w:t>0-BASE/benchmark/tbench_visualize.cpp</w:t>
+      </w:r>
+    </w:p>
+    <w:p>
+      <w:pPr>
+        <w:pStyle w:val="af5"/>
+        <w:rPr>
+          <w:sz w:val="18"/>
+          <w:szCs w:val="24"/>
+        </w:rPr>
+      </w:pPr>
+      <w:r>
+        <w:rPr>
+          <w:sz w:val="18"/>
+          <w:szCs w:val="24"/>
+        </w:rPr>
+        <w:t>./tab4_fpga_implementation/</w:t>
+      </w:r>
+      <w:r>
+        <w:rPr>
+          <w:sz w:val="18"/>
+          <w:szCs w:val="24"/>
+        </w:rPr>
+        <w:t>8</w:t>
+      </w:r>
+      <w:r>
+        <w:rPr>
+          <w:sz w:val="18"/>
+          <w:szCs w:val="24"/>
+        </w:rPr>
+        <w:t>0-Q3DE/tbench.cpp</w:t>
+      </w:r>
+    </w:p>
+    <w:p>
+      <w:pPr>
+        <w:pStyle w:val="af5"/>
+        <w:rPr>
+          <w:sz w:val="18"/>
+          <w:szCs w:val="24"/>
+        </w:rPr>
+      </w:pPr>
+      <w:proofErr w:type="gramStart"/>
+      <w:r>
+        <w:rPr>
+          <w:sz w:val="18"/>
+          <w:szCs w:val="24"/>
+        </w:rPr>
+        <w:t>./</w:t>
+      </w:r>
+      <w:proofErr w:type="gramEnd"/>
+      <w:r>
+        <w:rPr>
+          <w:sz w:val="18"/>
+          <w:szCs w:val="24"/>
+        </w:rPr>
+        <w:t>tab4_fpga_implementation/</w:t>
+      </w:r>
+      <w:r>
+        <w:rPr>
+          <w:sz w:val="18"/>
+          <w:szCs w:val="24"/>
+        </w:rPr>
+        <w:t>8</w:t>
+      </w:r>
+      <w:r>
+        <w:rPr>
+          <w:sz w:val="18"/>
+          <w:szCs w:val="24"/>
+        </w:rPr>
+        <w:t>0-Q3DE/benchmark/build_graph.py</w:t>
+      </w:r>
+    </w:p>
+    <w:p>
+      <w:pPr>
+        <w:pStyle w:val="af5"/>
+        <w:rPr>
+          <w:sz w:val="18"/>
+          <w:szCs w:val="24"/>
+        </w:rPr>
+      </w:pPr>
+      <w:r>
+        <w:rPr>
+          <w:sz w:val="18"/>
+          <w:szCs w:val="24"/>
+        </w:rPr>
+        <w:t>./tab4_fpga_implementation/</w:t>
+      </w:r>
+      <w:r>
+        <w:rPr>
+          <w:sz w:val="18"/>
+          <w:szCs w:val="24"/>
+        </w:rPr>
+        <w:t>8</w:t>
+      </w:r>
+      <w:r>
+        <w:rPr>
+          <w:sz w:val="18"/>
+          <w:szCs w:val="24"/>
+        </w:rPr>
+        <w:t>0-Q3DE/benchmark/CMakeLists.txt</w:t>
+      </w:r>
+    </w:p>
+    <w:p>
+      <w:pPr>
+        <w:pStyle w:val="af5"/>
+        <w:rPr>
+          <w:sz w:val="18"/>
+          <w:szCs w:val="24"/>
+        </w:rPr>
+      </w:pPr>
+      <w:r>
+        <w:rPr>
+          <w:sz w:val="18"/>
+          <w:szCs w:val="24"/>
+        </w:rPr>
+        <w:t>./tab4_fpga_implementation/</w:t>
+      </w:r>
+      <w:r>
+        <w:rPr>
+          <w:sz w:val="18"/>
+          <w:szCs w:val="24"/>
+        </w:rPr>
+        <w:t>8</w:t>
+      </w:r>
+      <w:r>
+        <w:rPr>
+          <w:sz w:val="18"/>
+          <w:szCs w:val="24"/>
+        </w:rPr>
+        <w:t>0-Q3DE/benchmark/main.cpp</w:t>
+      </w:r>
+    </w:p>
+    <w:p>
+      <w:pPr>
+        <w:pStyle w:val="af5"/>
+        <w:rPr>
+          <w:sz w:val="18"/>
+          <w:szCs w:val="24"/>
+        </w:rPr>
+      </w:pPr>
+      <w:proofErr w:type="gramStart"/>
+      <w:r>
+        <w:rPr>
+          <w:sz w:val="18"/>
+          <w:szCs w:val="24"/>
+        </w:rPr>
+        <w:t>./</w:t>
+      </w:r>
+      <w:proofErr w:type="gramEnd"/>
+      <w:r>
+        <w:rPr>
+          <w:sz w:val="18"/>
+          <w:szCs w:val="24"/>
+        </w:rPr>
+        <w:t>tab4_fpga_implementation/</w:t>
+      </w:r>
+      <w:r>
+        <w:rPr>
+          <w:sz w:val="18"/>
+          <w:szCs w:val="24"/>
+        </w:rPr>
+        <w:t>8</w:t>
+      </w:r>
+      <w:r>
+        <w:rPr>
+          <w:sz w:val="18"/>
+          <w:szCs w:val="24"/>
+        </w:rPr>
+        <w:t>0-Q3DE/benchmark/tbench.h</w:t>
+      </w:r>
+    </w:p>
+    <w:p>
+      <w:pPr>
+        <w:pStyle w:val="af5"/>
+        <w:rPr>
+          <w:sz w:val="18"/>
+          <w:szCs w:val="24"/>
+        </w:rPr>
+      </w:pPr>
+      <w:r>
+        <w:rPr>
+          <w:sz w:val="18"/>
+          <w:szCs w:val="24"/>
+        </w:rPr>
+        <w:t>./tab4_fpga_implementation/</w:t>
+      </w:r>
+      <w:r>
+        <w:rPr>
+          <w:sz w:val="18"/>
+          <w:szCs w:val="24"/>
+        </w:rPr>
+        <w:t>8</w:t>
+      </w:r>
+      <w:r>
+        <w:rPr>
+          <w:sz w:val="18"/>
+          <w:szCs w:val="24"/>
+        </w:rPr>
+        <w:t>0-Q3DE/benchmark/tbench_io.cpp</w:t>
+      </w:r>
+    </w:p>
+    <w:p>
+      <w:pPr>
+        <w:pStyle w:val="af5"/>
+        <w:rPr>
+          <w:sz w:val="18"/>
+          <w:szCs w:val="24"/>
+        </w:rPr>
+      </w:pPr>
+      <w:r>
+        <w:rPr>
+          <w:sz w:val="18"/>
+          <w:szCs w:val="24"/>
+        </w:rPr>
+        <w:t>./tab4_fpga_implementation/</w:t>
+      </w:r>
+      <w:r>
+        <w:rPr>
+          <w:sz w:val="18"/>
+          <w:szCs w:val="24"/>
+        </w:rPr>
+        <w:t>8</w:t>
+      </w:r>
+      <w:r>
+        <w:rPr>
+          <w:sz w:val="18"/>
+          <w:szCs w:val="24"/>
+        </w:rPr>
+        <w:t>0-Q3DE/benchmark/tbench_match.cpp</w:t>
+      </w:r>
+    </w:p>
+    <w:p>
+      <w:pPr>
+        <w:pStyle w:val="af5"/>
+        <w:rPr>
+          <w:sz w:val="18"/>
+          <w:szCs w:val="24"/>
+        </w:rPr>
+      </w:pPr>
+      <w:r>
+        <w:rPr>
+          <w:sz w:val="18"/>
+          <w:szCs w:val="24"/>
+        </w:rPr>
+        <w:lastRenderedPageBreak/>
+        <w:t>./tab4_fpga_implementation/</w:t>
+      </w:r>
+      <w:r>
+        <w:rPr>
+          <w:sz w:val="18"/>
+          <w:szCs w:val="24"/>
+        </w:rPr>
+        <w:t>8</w:t>
+      </w:r>
+      <w:r>
+        <w:rPr>
+          <w:sz w:val="18"/>
+          <w:szCs w:val="24"/>
+        </w:rPr>
+        <w:t>0-Q3DE/benchmark/tbench_util.cpp</w:t>
+      </w:r>
+    </w:p>
+    <w:p>
+      <w:pPr>
+        <w:pStyle w:val="af5"/>
+        <w:rPr>
+          <w:sz w:val="18"/>
+          <w:szCs w:val="24"/>
+        </w:rPr>
+      </w:pPr>
+      <w:r>
+        <w:rPr>
+          <w:sz w:val="18"/>
+          <w:szCs w:val="24"/>
+        </w:rPr>
+        <w:t>./tab4_fpga_implementation/</w:t>
+      </w:r>
+      <w:r>
+        <w:rPr>
+          <w:sz w:val="18"/>
+          <w:szCs w:val="24"/>
+        </w:rPr>
+        <w:t>8</w:t>
+      </w:r>
+      <w:r>
+        <w:rPr>
+          <w:sz w:val="18"/>
+          <w:szCs w:val="24"/>
+        </w:rPr>
+        <w:t>0-Q3DE/benchmark/tbench_visualize.cpp</w:t>
+      </w:r>
+    </w:p>
+    <w:p>
+      <w:pPr>
+        <w:pStyle w:val="af5"/>
+        <w:rPr>
+          <w:sz w:val="21"/>
+          <w:szCs w:val="21"/>
         </w:rPr>
       </w:pPr>
     </w:p>
@@ -5202,6 +6388,7 @@
     <w:lsdException w:name="HTML Sample" w:semiHidden="1" w:unhideWhenUsed="1"/>
     <w:lsdException w:name="HTML Typewriter" w:semiHidden="1" w:unhideWhenUsed="1"/>
     <w:lsdException w:name="HTML Variable" w:semiHidden="1" w:unhideWhenUsed="1"/>
+    <w:lsdException w:name="Normal Table" w:semiHidden="1" w:unhideWhenUsed="1"/>
     <w:lsdException w:name="annotation subject" w:semiHidden="1" w:unhideWhenUsed="1"/>
     <w:lsdException w:name="No List" w:semiHidden="1" w:unhideWhenUsed="1"/>
     <w:lsdException w:name="Outline List 1" w:semiHidden="1" w:unhideWhenUsed="1"/>
@@ -5244,8 +6431,11 @@
     <w:lsdException w:name="Table Contemporary" w:semiHidden="1" w:unhideWhenUsed="1"/>
     <w:lsdException w:name="Table Elegant" w:semiHidden="1" w:unhideWhenUsed="1"/>
     <w:lsdException w:name="Table Professional" w:semiHidden="1" w:unhideWhenUsed="1"/>
+    <w:lsdException w:name="Table Subtle 1" w:semiHidden="1" w:unhideWhenUsed="1"/>
     <w:lsdException w:name="Table Subtle 2" w:semiHidden="1" w:unhideWhenUsed="1"/>
     <w:lsdException w:name="Table Web 1" w:semiHidden="1" w:unhideWhenUsed="1"/>
+    <w:lsdException w:name="Table Web 2" w:semiHidden="1" w:unhideWhenUsed="1"/>
+    <w:lsdException w:name="Table Web 3" w:semiHidden="1" w:unhideWhenUsed="1"/>
     <w:lsdException w:name="Balloon Text" w:semiHidden="1" w:unhideWhenUsed="1"/>
     <w:lsdException w:name="Table Grid" w:uiPriority="59"/>
     <w:lsdException w:name="Table Theme" w:semiHidden="1" w:unhideWhenUsed="1"/>
@@ -6013,7 +7203,6 @@
     <w:basedOn w:val="a"/>
     <w:link w:val="af6"/>
     <w:uiPriority w:val="99"/>
-    <w:semiHidden/>
     <w:unhideWhenUsed/>
     <w:rsid w:val="00944F9B"/>
     <w:pPr>
@@ -6037,7 +7226,6 @@
     <w:basedOn w:val="a0"/>
     <w:link w:val="af5"/>
     <w:uiPriority w:val="99"/>
-    <w:semiHidden/>
     <w:rsid w:val="00944F9B"/>
     <w:rPr>
       <w:rFonts w:ascii="游ゴシック" w:eastAsia="游ゴシック" w:hAnsi="Courier New" w:cs="Courier New"/>

</xml_diff>